<commit_message>
Add me.json, Add technical questions
</commit_message>
<xml_diff>
--- a/README.docx
+++ b/README.docx
@@ -128,15 +128,17 @@
           <w:szCs w:val="21"/>
         </w:rPr>
       </w:pPr>
-      <w:r>
-        <w:rPr>
-          <w:rFonts w:ascii="Segoe UI" w:hAnsi="Segoe UI" w:cs="Segoe UI"/>
-          <w:color w:val="24292E"/>
-          <w:sz w:val="21"/>
-          <w:szCs w:val="21"/>
-        </w:rPr>
-        <w:t>Angular</w:t>
-      </w:r>
+      <w:proofErr w:type="spellStart"/>
+      <w:r>
+        <w:rPr>
+          <w:rFonts w:ascii="Segoe UI" w:hAnsi="Segoe UI" w:cs="Segoe UI"/>
+          <w:color w:val="24292E"/>
+          <w:sz w:val="21"/>
+          <w:szCs w:val="21"/>
+        </w:rPr>
+        <w:t>SignalR</w:t>
+      </w:r>
+      <w:proofErr w:type="spellEnd"/>
     </w:p>
     <w:p>
       <w:pPr>
@@ -161,27 +163,7 @@
           <w:sz w:val="21"/>
           <w:szCs w:val="21"/>
         </w:rPr>
-        <w:t xml:space="preserve">MS Test, </w:t>
-      </w:r>
-      <w:proofErr w:type="spellStart"/>
-      <w:r>
-        <w:rPr>
-          <w:rFonts w:ascii="Segoe UI" w:hAnsi="Segoe UI" w:cs="Segoe UI"/>
-          <w:color w:val="24292E"/>
-          <w:sz w:val="21"/>
-          <w:szCs w:val="21"/>
-        </w:rPr>
-        <w:t>Moq</w:t>
-      </w:r>
-      <w:proofErr w:type="spellEnd"/>
-      <w:r>
-        <w:rPr>
-          <w:rFonts w:ascii="Segoe UI" w:hAnsi="Segoe UI" w:cs="Segoe UI"/>
-          <w:color w:val="24292E"/>
-          <w:sz w:val="21"/>
-          <w:szCs w:val="21"/>
-        </w:rPr>
-        <w:t xml:space="preserve">  </w:t>
+        <w:t>Angular</w:t>
       </w:r>
     </w:p>
     <w:p>
@@ -200,6 +182,15 @@
           <w:szCs w:val="21"/>
         </w:rPr>
       </w:pPr>
+      <w:r>
+        <w:rPr>
+          <w:rFonts w:ascii="Segoe UI" w:hAnsi="Segoe UI" w:cs="Segoe UI"/>
+          <w:color w:val="24292E"/>
+          <w:sz w:val="21"/>
+          <w:szCs w:val="21"/>
+        </w:rPr>
+        <w:t xml:space="preserve">MS Test, </w:t>
+      </w:r>
       <w:proofErr w:type="spellStart"/>
       <w:r>
         <w:rPr>
@@ -208,9 +199,18 @@
           <w:sz w:val="21"/>
           <w:szCs w:val="21"/>
         </w:rPr>
-        <w:t>Rabbitmq</w:t>
+        <w:t>Moq</w:t>
       </w:r>
       <w:proofErr w:type="spellEnd"/>
+      <w:r>
+        <w:rPr>
+          <w:rFonts w:ascii="Segoe UI" w:hAnsi="Segoe UI" w:cs="Segoe UI"/>
+          <w:color w:val="24292E"/>
+          <w:sz w:val="21"/>
+          <w:szCs w:val="21"/>
+        </w:rPr>
+        <w:t xml:space="preserve">  </w:t>
+      </w:r>
     </w:p>
     <w:p>
       <w:pPr>
@@ -228,15 +228,17 @@
           <w:szCs w:val="21"/>
         </w:rPr>
       </w:pPr>
-      <w:r>
-        <w:rPr>
-          <w:rFonts w:ascii="Segoe UI" w:hAnsi="Segoe UI" w:cs="Segoe UI"/>
-          <w:color w:val="24292E"/>
-          <w:sz w:val="21"/>
-          <w:szCs w:val="21"/>
-        </w:rPr>
-        <w:t>Docker</w:t>
-      </w:r>
+      <w:proofErr w:type="spellStart"/>
+      <w:r>
+        <w:rPr>
+          <w:rFonts w:ascii="Segoe UI" w:hAnsi="Segoe UI" w:cs="Segoe UI"/>
+          <w:color w:val="24292E"/>
+          <w:sz w:val="21"/>
+          <w:szCs w:val="21"/>
+        </w:rPr>
+        <w:t>Rabbitmq</w:t>
+      </w:r>
+      <w:proofErr w:type="spellEnd"/>
     </w:p>
     <w:p>
       <w:pPr>
@@ -261,47 +263,35 @@
           <w:sz w:val="21"/>
           <w:szCs w:val="21"/>
         </w:rPr>
+        <w:t>Docker</w:t>
+      </w:r>
+      <w:r>
+        <w:rPr>
+          <w:rFonts w:ascii="Segoe UI" w:hAnsi="Segoe UI" w:cs="Segoe UI"/>
+          <w:color w:val="24292E"/>
+          <w:sz w:val="21"/>
+          <w:szCs w:val="21"/>
+        </w:rPr>
+        <w:t xml:space="preserve"> </w:t>
+      </w:r>
+      <w:r>
+        <w:rPr>
+          <w:rFonts w:ascii="Segoe UI" w:hAnsi="Segoe UI" w:cs="Segoe UI"/>
+          <w:color w:val="24292E"/>
+          <w:sz w:val="21"/>
+          <w:szCs w:val="21"/>
+        </w:rPr>
+        <w:t xml:space="preserve">&amp; </w:t>
+      </w:r>
+      <w:r>
+        <w:rPr>
+          <w:rFonts w:ascii="Segoe UI" w:hAnsi="Segoe UI" w:cs="Segoe UI"/>
+          <w:color w:val="24292E"/>
+          <w:sz w:val="21"/>
+          <w:szCs w:val="21"/>
+        </w:rPr>
         <w:t xml:space="preserve">Docker-Compose </w:t>
       </w:r>
-    </w:p>
-    <w:p>
-      <w:pPr>
-        <w:pStyle w:val="NormalWeb"/>
-        <w:numPr>
-          <w:ilvl w:val="0"/>
-          <w:numId w:val="1"/>
-        </w:numPr>
-        <w:shd w:val="clear" w:color="auto" w:fill="FFFFFF"/>
-        <w:spacing w:before="0" w:beforeAutospacing="0"/>
-        <w:rPr>
-          <w:rFonts w:ascii="Segoe UI" w:hAnsi="Segoe UI" w:cs="Segoe UI"/>
-          <w:color w:val="24292E"/>
-          <w:sz w:val="21"/>
-          <w:szCs w:val="21"/>
-        </w:rPr>
-      </w:pPr>
-      <w:r>
-        <w:rPr>
-          <w:rFonts w:ascii="Segoe UI" w:hAnsi="Segoe UI" w:cs="Segoe UI"/>
-          <w:color w:val="24292E"/>
-          <w:sz w:val="21"/>
-          <w:szCs w:val="21"/>
-        </w:rPr>
-        <w:t>Redis</w:t>
-      </w:r>
-    </w:p>
-    <w:p>
-      <w:pPr>
-        <w:pStyle w:val="NormalWeb"/>
-        <w:shd w:val="clear" w:color="auto" w:fill="FFFFFF"/>
-        <w:spacing w:before="0" w:beforeAutospacing="0"/>
-        <w:rPr>
-          <w:rFonts w:ascii="Segoe UI" w:hAnsi="Segoe UI" w:cs="Segoe UI"/>
-          <w:color w:val="24292E"/>
-          <w:sz w:val="21"/>
-          <w:szCs w:val="21"/>
-        </w:rPr>
-      </w:pPr>
     </w:p>
     <w:p>
       <w:pPr>
@@ -355,7 +345,6 @@
         </w:rPr>
         <w:t xml:space="preserve">A simple solution design with using Microservice and </w:t>
       </w:r>
-      <w:bookmarkStart w:id="0" w:name="_GoBack"/>
       <w:proofErr w:type="spellStart"/>
       <w:r>
         <w:rPr>
@@ -374,24 +363,33 @@
           <w:sz w:val="21"/>
           <w:szCs w:val="21"/>
         </w:rPr>
+        <w:t xml:space="preserve"> concepts. I tried to keep</w:t>
+      </w:r>
+      <w:r>
+        <w:rPr>
+          <w:rFonts w:ascii="Segoe UI" w:hAnsi="Segoe UI" w:cs="Segoe UI"/>
+          <w:color w:val="24292E"/>
+          <w:sz w:val="21"/>
+          <w:szCs w:val="21"/>
+        </w:rPr>
+        <w:t xml:space="preserve"> it quit simple and minimal. </w:t>
+      </w:r>
+      <w:r>
+        <w:rPr>
+          <w:rFonts w:ascii="Segoe UI" w:hAnsi="Segoe UI" w:cs="Segoe UI"/>
+          <w:color w:val="24292E"/>
+          <w:sz w:val="21"/>
+          <w:szCs w:val="21"/>
+        </w:rPr>
         <w:t xml:space="preserve"> </w:t>
       </w:r>
-      <w:bookmarkEnd w:id="0"/>
-      <w:r>
-        <w:rPr>
-          <w:rFonts w:ascii="Segoe UI" w:hAnsi="Segoe UI" w:cs="Segoe UI"/>
-          <w:color w:val="24292E"/>
-          <w:sz w:val="21"/>
-          <w:szCs w:val="21"/>
-        </w:rPr>
-        <w:t xml:space="preserve">concepts. I tried to keep </w:t>
-      </w:r>
-    </w:p>
-    <w:p>
-      <w:pPr>
-        <w:pStyle w:val="NormalWeb"/>
-        <w:shd w:val="clear" w:color="auto" w:fill="FFFFFF"/>
-        <w:spacing w:before="0" w:beforeAutospacing="0"/>
+    </w:p>
+    <w:p>
+      <w:pPr>
+        <w:pStyle w:val="NormalWeb"/>
+        <w:shd w:val="clear" w:color="auto" w:fill="FFFFFF"/>
+        <w:spacing w:before="0" w:beforeAutospacing="0"/>
+        <w:jc w:val="center"/>
         <w:rPr>
           <w:rFonts w:ascii="Segoe UI" w:hAnsi="Segoe UI" w:cs="Segoe UI"/>
           <w:color w:val="24292E"/>
@@ -404,10 +402,10 @@
           <w:noProof/>
         </w:rPr>
         <w:drawing>
-          <wp:inline distT="0" distB="0" distL="0" distR="0" wp14:anchorId="1D610817" wp14:editId="3CFD7905">
-            <wp:extent cx="5896051" cy="3188348"/>
-            <wp:effectExtent l="0" t="0" r="9525" b="0"/>
-            <wp:docPr id="1" name="Picture 1"/>
+          <wp:inline distT="0" distB="0" distL="0" distR="0" wp14:anchorId="6B79CDF7" wp14:editId="3DB0107B">
+            <wp:extent cx="5865495" cy="2439035"/>
+            <wp:effectExtent l="0" t="0" r="1905" b="0"/>
+            <wp:docPr id="2" name="Picture 2"/>
             <wp:cNvGraphicFramePr>
               <a:graphicFrameLocks xmlns:a="http://schemas.openxmlformats.org/drawingml/2006/main" noChangeAspect="1"/>
             </wp:cNvGraphicFramePr>
@@ -419,7 +417,7 @@
                     <pic:cNvPicPr/>
                   </pic:nvPicPr>
                   <pic:blipFill>
-                    <a:blip r:embed="rId5"/>
+                    <a:blip r:embed="rId7"/>
                     <a:stretch>
                       <a:fillRect/>
                     </a:stretch>
@@ -427,7 +425,7 @@
                   <pic:spPr>
                     <a:xfrm>
                       <a:off x="0" y="0"/>
-                      <a:ext cx="5901575" cy="3191335"/>
+                      <a:ext cx="5865495" cy="2439035"/>
                     </a:xfrm>
                     <a:prstGeom prst="rect">
                       <a:avLst/>
@@ -459,29 +457,118 @@
           <w:sz w:val="21"/>
           <w:szCs w:val="21"/>
         </w:rPr>
-        <w:t>Web App: is a simple UI which triggers the cryptocurrency calculations.</w:t>
-      </w:r>
-    </w:p>
-    <w:p>
-      <w:pPr>
-        <w:pStyle w:val="NormalWeb"/>
-        <w:shd w:val="clear" w:color="auto" w:fill="FFFFFF"/>
-        <w:spacing w:before="0" w:beforeAutospacing="0"/>
-        <w:rPr>
-          <w:rFonts w:ascii="Segoe UI" w:hAnsi="Segoe UI" w:cs="Segoe UI"/>
-          <w:color w:val="24292E"/>
-          <w:sz w:val="21"/>
-          <w:szCs w:val="21"/>
-        </w:rPr>
-      </w:pPr>
-      <w:r>
-        <w:rPr>
-          <w:rFonts w:ascii="Segoe UI" w:hAnsi="Segoe UI" w:cs="Segoe UI"/>
-          <w:color w:val="24292E"/>
-          <w:sz w:val="21"/>
-          <w:szCs w:val="21"/>
-        </w:rPr>
-        <w:t xml:space="preserve">Crypto Calculator: An </w:t>
+        <w:t>The solution contains the following projects:</w:t>
+      </w:r>
+    </w:p>
+    <w:p>
+      <w:pPr>
+        <w:pStyle w:val="NormalWeb"/>
+        <w:numPr>
+          <w:ilvl w:val="0"/>
+          <w:numId w:val="2"/>
+        </w:numPr>
+        <w:shd w:val="clear" w:color="auto" w:fill="FFFFFF"/>
+        <w:spacing w:before="0" w:beforeAutospacing="0"/>
+        <w:rPr>
+          <w:rFonts w:ascii="Segoe UI" w:hAnsi="Segoe UI" w:cs="Segoe UI"/>
+          <w:color w:val="24292E"/>
+          <w:sz w:val="21"/>
+          <w:szCs w:val="21"/>
+        </w:rPr>
+      </w:pPr>
+      <w:r>
+        <w:rPr>
+          <w:rFonts w:ascii="Segoe UI" w:hAnsi="Segoe UI" w:cs="Segoe UI"/>
+          <w:b/>
+          <w:bCs/>
+          <w:color w:val="24292E"/>
+          <w:sz w:val="21"/>
+          <w:szCs w:val="21"/>
+        </w:rPr>
+        <w:t>Web App</w:t>
+      </w:r>
+      <w:r>
+        <w:rPr>
+          <w:rFonts w:ascii="Segoe UI" w:hAnsi="Segoe UI" w:cs="Segoe UI"/>
+          <w:color w:val="24292E"/>
+          <w:sz w:val="21"/>
+          <w:szCs w:val="21"/>
+        </w:rPr>
+        <w:t>: is a simple UI which triggers the cryptocurrency calculations.</w:t>
+      </w:r>
+    </w:p>
+    <w:p>
+      <w:pPr>
+        <w:pStyle w:val="NormalWeb"/>
+        <w:numPr>
+          <w:ilvl w:val="0"/>
+          <w:numId w:val="2"/>
+        </w:numPr>
+        <w:shd w:val="clear" w:color="auto" w:fill="FFFFFF"/>
+        <w:spacing w:before="0" w:beforeAutospacing="0"/>
+        <w:rPr>
+          <w:rFonts w:ascii="Segoe UI" w:hAnsi="Segoe UI" w:cs="Segoe UI"/>
+          <w:color w:val="24292E"/>
+          <w:sz w:val="21"/>
+          <w:szCs w:val="21"/>
+        </w:rPr>
+      </w:pPr>
+      <w:r>
+        <w:rPr>
+          <w:rFonts w:ascii="Segoe UI" w:hAnsi="Segoe UI" w:cs="Segoe UI"/>
+          <w:b/>
+          <w:bCs/>
+          <w:color w:val="24292E"/>
+          <w:sz w:val="21"/>
+          <w:szCs w:val="21"/>
+        </w:rPr>
+        <w:t>Cryptocurrency Calculator</w:t>
+      </w:r>
+      <w:r>
+        <w:rPr>
+          <w:rFonts w:ascii="Segoe UI" w:hAnsi="Segoe UI" w:cs="Segoe UI"/>
+          <w:color w:val="24292E"/>
+          <w:sz w:val="21"/>
+          <w:szCs w:val="21"/>
+        </w:rPr>
+        <w:t>: It gets the exchange rates from Exchange Rates service and calculate the quote for incoming cryptocurrency symbol.</w:t>
+      </w:r>
+    </w:p>
+    <w:p>
+      <w:pPr>
+        <w:pStyle w:val="NormalWeb"/>
+        <w:numPr>
+          <w:ilvl w:val="0"/>
+          <w:numId w:val="2"/>
+        </w:numPr>
+        <w:shd w:val="clear" w:color="auto" w:fill="FFFFFF"/>
+        <w:spacing w:before="0" w:beforeAutospacing="0"/>
+        <w:rPr>
+          <w:rFonts w:ascii="Segoe UI" w:hAnsi="Segoe UI" w:cs="Segoe UI"/>
+          <w:color w:val="24292E"/>
+          <w:sz w:val="21"/>
+          <w:szCs w:val="21"/>
+        </w:rPr>
+      </w:pPr>
+      <w:r>
+        <w:rPr>
+          <w:rFonts w:ascii="Segoe UI" w:hAnsi="Segoe UI" w:cs="Segoe UI"/>
+          <w:b/>
+          <w:bCs/>
+          <w:color w:val="24292E"/>
+          <w:sz w:val="21"/>
+          <w:szCs w:val="21"/>
+        </w:rPr>
+        <w:t>Exchange Rate</w:t>
+      </w:r>
+      <w:r>
+        <w:rPr>
+          <w:rFonts w:ascii="Segoe UI" w:hAnsi="Segoe UI" w:cs="Segoe UI"/>
+          <w:color w:val="24292E"/>
+          <w:sz w:val="21"/>
+          <w:szCs w:val="21"/>
+        </w:rPr>
+        <w:t xml:space="preserve">: An </w:t>
       </w:r>
       <w:proofErr w:type="spellStart"/>
       <w:r>
@@ -501,39 +588,207 @@
           <w:sz w:val="21"/>
           <w:szCs w:val="21"/>
         </w:rPr>
-        <w:t xml:space="preserve"> which receives the </w:t>
-      </w:r>
-      <w:r>
-        <w:rPr>
-          <w:rFonts w:ascii="Segoe UI" w:hAnsi="Segoe UI" w:cs="Segoe UI"/>
-          <w:color w:val="24292E"/>
-          <w:sz w:val="21"/>
-          <w:szCs w:val="21"/>
-        </w:rPr>
-        <w:t xml:space="preserve">Exchange Rates from other service and calculate crypto against the currency list. </w:t>
-      </w:r>
-    </w:p>
-    <w:p>
-      <w:pPr>
-        <w:pStyle w:val="NormalWeb"/>
-        <w:shd w:val="clear" w:color="auto" w:fill="FFFFFF"/>
-        <w:spacing w:before="0" w:beforeAutospacing="0"/>
-        <w:rPr>
-          <w:rFonts w:ascii="Segoe UI" w:hAnsi="Segoe UI" w:cs="Segoe UI"/>
-          <w:color w:val="24292E"/>
-          <w:sz w:val="21"/>
-          <w:szCs w:val="21"/>
-        </w:rPr>
-      </w:pPr>
-      <w:r>
-        <w:rPr>
-          <w:rFonts w:ascii="Segoe UI" w:hAnsi="Segoe UI" w:cs="Segoe UI"/>
-          <w:color w:val="24292E"/>
-          <w:sz w:val="21"/>
-          <w:szCs w:val="21"/>
+        <w:t xml:space="preserve"> which load and distribute the list of exchange rates against</w:t>
+      </w:r>
+      <w:r>
+        <w:rPr>
+          <w:rFonts w:ascii="Segoe UI" w:hAnsi="Segoe UI" w:cs="Segoe UI"/>
+          <w:color w:val="24292E"/>
+          <w:sz w:val="21"/>
+          <w:szCs w:val="21"/>
+        </w:rPr>
+        <w:t xml:space="preserve"> base currency</w:t>
+      </w:r>
+      <w:r>
+        <w:rPr>
+          <w:rFonts w:ascii="Segoe UI" w:hAnsi="Segoe UI" w:cs="Segoe UI"/>
+          <w:color w:val="24292E"/>
+          <w:sz w:val="21"/>
+          <w:szCs w:val="21"/>
+        </w:rPr>
+        <w:t xml:space="preserve">, per request from the Message Broker. </w:t>
+      </w:r>
+      <w:r>
+        <w:rPr>
+          <w:rFonts w:ascii="Segoe UI" w:hAnsi="Segoe UI" w:cs="Segoe UI"/>
+          <w:color w:val="24292E"/>
+          <w:sz w:val="21"/>
+          <w:szCs w:val="21"/>
+        </w:rPr>
+        <w:t xml:space="preserve">This project is an </w:t>
+      </w:r>
+      <w:proofErr w:type="spellStart"/>
+      <w:r>
+        <w:rPr>
+          <w:rFonts w:ascii="Segoe UI" w:hAnsi="Segoe UI" w:cs="Segoe UI"/>
+          <w:color w:val="24292E"/>
+          <w:sz w:val="21"/>
+          <w:szCs w:val="21"/>
+        </w:rPr>
+        <w:t>Api</w:t>
+      </w:r>
+      <w:proofErr w:type="spellEnd"/>
+      <w:r>
+        <w:rPr>
+          <w:rFonts w:ascii="Segoe UI" w:hAnsi="Segoe UI" w:cs="Segoe UI"/>
+          <w:color w:val="24292E"/>
+          <w:sz w:val="21"/>
+          <w:szCs w:val="21"/>
+        </w:rPr>
+        <w:t xml:space="preserve"> Core project, but it could be an console app as well.</w:t>
+      </w:r>
+      <w:r>
+        <w:rPr>
+          <w:rFonts w:ascii="Segoe UI" w:hAnsi="Segoe UI" w:cs="Segoe UI"/>
+          <w:color w:val="24292E"/>
+          <w:sz w:val="21"/>
+          <w:szCs w:val="21"/>
+        </w:rPr>
+        <w:t xml:space="preserve">  </w:t>
+      </w:r>
+    </w:p>
+    <w:p>
+      <w:pPr>
+        <w:pStyle w:val="NormalWeb"/>
+        <w:shd w:val="clear" w:color="auto" w:fill="FFFFFF"/>
+        <w:spacing w:before="0" w:beforeAutospacing="0"/>
+        <w:ind w:left="720"/>
+        <w:rPr>
+          <w:rFonts w:ascii="Segoe UI" w:hAnsi="Segoe UI" w:cs="Segoe UI"/>
+          <w:color w:val="24292E"/>
+          <w:sz w:val="21"/>
+          <w:szCs w:val="21"/>
+        </w:rPr>
+      </w:pPr>
+    </w:p>
+    <w:p>
+      <w:pPr>
+        <w:pBdr>
+          <w:bottom w:val="single" w:sz="6" w:space="4" w:color="EAECEF"/>
+        </w:pBdr>
+        <w:shd w:val="clear" w:color="auto" w:fill="FFFFFF"/>
+        <w:spacing w:before="100" w:beforeAutospacing="1" w:after="240" w:line="240" w:lineRule="auto"/>
+        <w:outlineLvl w:val="0"/>
+        <w:rPr>
+          <w:rFonts w:ascii="Segoe UI" w:eastAsia="Times New Roman" w:hAnsi="Segoe UI" w:cs="Segoe UI"/>
+          <w:b/>
+          <w:bCs/>
+          <w:color w:val="24292E"/>
+          <w:kern w:val="36"/>
+          <w:sz w:val="30"/>
+          <w:szCs w:val="30"/>
+        </w:rPr>
+      </w:pPr>
+      <w:r>
+        <w:rPr>
+          <w:rFonts w:ascii="Segoe UI" w:eastAsia="Times New Roman" w:hAnsi="Segoe UI" w:cs="Segoe UI"/>
+          <w:b/>
+          <w:bCs/>
+          <w:color w:val="24292E"/>
+          <w:kern w:val="36"/>
+          <w:sz w:val="30"/>
+          <w:szCs w:val="30"/>
         </w:rPr>
         <w:lastRenderedPageBreak/>
-        <w:t xml:space="preserve">Exchange Rate: An </w:t>
+        <w:t>Technical Question</w:t>
+      </w:r>
+      <w:r>
+        <w:rPr>
+          <w:rFonts w:ascii="Segoe UI" w:eastAsia="Times New Roman" w:hAnsi="Segoe UI" w:cs="Segoe UI"/>
+          <w:b/>
+          <w:bCs/>
+          <w:color w:val="24292E"/>
+          <w:kern w:val="36"/>
+          <w:sz w:val="30"/>
+          <w:szCs w:val="30"/>
+        </w:rPr>
+        <w:t xml:space="preserve"> </w:t>
+      </w:r>
+    </w:p>
+    <w:p>
+      <w:pPr>
+        <w:pStyle w:val="NormalWeb"/>
+        <w:shd w:val="clear" w:color="auto" w:fill="FFFFFF"/>
+        <w:spacing w:before="0" w:beforeAutospacing="0"/>
+        <w:rPr>
+          <w:rFonts w:ascii="Segoe UI" w:hAnsi="Segoe UI" w:cs="Segoe UI"/>
+          <w:color w:val="24292E"/>
+          <w:sz w:val="21"/>
+          <w:szCs w:val="21"/>
+        </w:rPr>
+      </w:pPr>
+      <w:r>
+        <w:rPr>
+          <w:rFonts w:ascii="Segoe UI" w:hAnsi="Segoe UI" w:cs="Segoe UI"/>
+          <w:color w:val="24292E"/>
+          <w:sz w:val="21"/>
+          <w:szCs w:val="21"/>
+        </w:rPr>
+        <w:t>Question 1:</w:t>
+      </w:r>
+    </w:p>
+    <w:p>
+      <w:pPr>
+        <w:pStyle w:val="NormalWeb"/>
+        <w:numPr>
+          <w:ilvl w:val="0"/>
+          <w:numId w:val="4"/>
+        </w:numPr>
+        <w:shd w:val="clear" w:color="auto" w:fill="FFFFFF"/>
+        <w:spacing w:before="0" w:beforeAutospacing="0"/>
+        <w:rPr>
+          <w:rFonts w:ascii="Segoe UI" w:hAnsi="Segoe UI" w:cs="Segoe UI"/>
+          <w:color w:val="24292E"/>
+          <w:sz w:val="21"/>
+          <w:szCs w:val="21"/>
+        </w:rPr>
+      </w:pPr>
+      <w:r>
+        <w:rPr>
+          <w:rFonts w:ascii="Segoe UI" w:hAnsi="Segoe UI" w:cs="Segoe UI"/>
+          <w:color w:val="24292E"/>
+          <w:sz w:val="21"/>
+          <w:szCs w:val="21"/>
+        </w:rPr>
+        <w:t xml:space="preserve">I have spent </w:t>
+      </w:r>
+      <w:r>
+        <w:rPr>
+          <w:rFonts w:ascii="Segoe UI" w:hAnsi="Segoe UI" w:cs="Segoe UI"/>
+          <w:color w:val="24292E"/>
+          <w:sz w:val="21"/>
+          <w:szCs w:val="21"/>
+        </w:rPr>
+        <w:t>round</w:t>
+      </w:r>
+      <w:r>
+        <w:rPr>
+          <w:rFonts w:ascii="Segoe UI" w:hAnsi="Segoe UI" w:cs="Segoe UI"/>
+          <w:color w:val="24292E"/>
+          <w:sz w:val="21"/>
+          <w:szCs w:val="21"/>
+        </w:rPr>
+        <w:t xml:space="preserve"> 1</w:t>
+      </w:r>
+      <w:r>
+        <w:rPr>
+          <w:rFonts w:ascii="Segoe UI" w:hAnsi="Segoe UI" w:cs="Segoe UI"/>
+          <w:color w:val="24292E"/>
+          <w:sz w:val="21"/>
+          <w:szCs w:val="21"/>
+        </w:rPr>
+        <w:t>6</w:t>
+      </w:r>
+      <w:bookmarkStart w:id="0" w:name="_GoBack"/>
+      <w:bookmarkEnd w:id="0"/>
+      <w:r>
+        <w:rPr>
+          <w:rFonts w:ascii="Segoe UI" w:hAnsi="Segoe UI" w:cs="Segoe UI"/>
+          <w:color w:val="24292E"/>
+          <w:sz w:val="21"/>
+          <w:szCs w:val="21"/>
+        </w:rPr>
+        <w:t xml:space="preserve"> hours on doing this assignment. I also had a look on two training on Microservices and </w:t>
       </w:r>
       <w:proofErr w:type="spellStart"/>
       <w:r>
@@ -543,7 +798,7 @@
           <w:sz w:val="21"/>
           <w:szCs w:val="21"/>
         </w:rPr>
-        <w:t>Api</w:t>
+        <w:t>Dockerising</w:t>
       </w:r>
       <w:proofErr w:type="spellEnd"/>
       <w:r>
@@ -553,66 +808,1348 @@
           <w:sz w:val="21"/>
           <w:szCs w:val="21"/>
         </w:rPr>
-        <w:t xml:space="preserve"> which load and distribute the list of exchange rates against USD, per request from the Message Broker.  </w:t>
-      </w:r>
-      <w:r>
-        <w:rPr>
-          <w:rFonts w:ascii="Segoe UI" w:hAnsi="Segoe UI" w:cs="Segoe UI"/>
-          <w:color w:val="24292E"/>
-          <w:sz w:val="21"/>
-          <w:szCs w:val="21"/>
-        </w:rPr>
-        <w:t xml:space="preserve">  </w:t>
-      </w:r>
-    </w:p>
-    <w:p>
-      <w:pPr>
-        <w:pStyle w:val="NormalWeb"/>
-        <w:shd w:val="clear" w:color="auto" w:fill="FFFFFF"/>
-        <w:spacing w:before="0" w:beforeAutospacing="0"/>
-        <w:rPr>
-          <w:rFonts w:ascii="Segoe UI" w:hAnsi="Segoe UI" w:cs="Segoe UI"/>
-          <w:color w:val="24292E"/>
-          <w:sz w:val="21"/>
-          <w:szCs w:val="21"/>
-        </w:rPr>
-      </w:pPr>
-      <w:r>
-        <w:rPr>
-          <w:rFonts w:ascii="Segoe UI" w:hAnsi="Segoe UI" w:cs="Segoe UI"/>
-          <w:color w:val="24292E"/>
-          <w:sz w:val="21"/>
-          <w:szCs w:val="21"/>
-        </w:rPr>
-        <w:t>Audit Service: Simple service to s</w:t>
-      </w:r>
-      <w:r>
-        <w:rPr>
-          <w:rFonts w:ascii="Segoe UI" w:hAnsi="Segoe UI" w:cs="Segoe UI"/>
-          <w:color w:val="24292E"/>
-          <w:sz w:val="21"/>
-          <w:szCs w:val="21"/>
-        </w:rPr>
-        <w:t>ave logs</w:t>
-      </w:r>
-      <w:r>
-        <w:rPr>
-          <w:rFonts w:ascii="Segoe UI" w:hAnsi="Segoe UI" w:cs="Segoe UI"/>
-          <w:color w:val="24292E"/>
-          <w:sz w:val="21"/>
-          <w:szCs w:val="21"/>
-        </w:rPr>
-        <w:t xml:space="preserve">.  </w:t>
-      </w:r>
-      <w:r>
-        <w:rPr>
-          <w:rFonts w:ascii="Segoe UI" w:hAnsi="Segoe UI" w:cs="Segoe UI"/>
-          <w:color w:val="24292E"/>
-          <w:sz w:val="21"/>
-          <w:szCs w:val="21"/>
-        </w:rPr>
-        <w:t xml:space="preserve">  </w:t>
-      </w:r>
+        <w:t xml:space="preserve"> .Net application.</w:t>
+      </w:r>
+    </w:p>
+    <w:p>
+      <w:pPr>
+        <w:pStyle w:val="NormalWeb"/>
+        <w:numPr>
+          <w:ilvl w:val="0"/>
+          <w:numId w:val="4"/>
+        </w:numPr>
+        <w:shd w:val="clear" w:color="auto" w:fill="FFFFFF"/>
+        <w:spacing w:before="0" w:beforeAutospacing="0"/>
+        <w:rPr>
+          <w:rFonts w:ascii="Segoe UI" w:hAnsi="Segoe UI" w:cs="Segoe UI"/>
+          <w:color w:val="24292E"/>
+          <w:sz w:val="21"/>
+          <w:szCs w:val="21"/>
+        </w:rPr>
+      </w:pPr>
+      <w:r>
+        <w:rPr>
+          <w:rFonts w:ascii="Segoe UI" w:hAnsi="Segoe UI" w:cs="Segoe UI"/>
+          <w:color w:val="24292E"/>
+          <w:sz w:val="21"/>
+          <w:szCs w:val="21"/>
+        </w:rPr>
+        <w:t xml:space="preserve">If I had more time, </w:t>
+      </w:r>
+    </w:p>
+    <w:p>
+      <w:pPr>
+        <w:pStyle w:val="NormalWeb"/>
+        <w:numPr>
+          <w:ilvl w:val="1"/>
+          <w:numId w:val="4"/>
+        </w:numPr>
+        <w:shd w:val="clear" w:color="auto" w:fill="FFFFFF"/>
+        <w:spacing w:before="0" w:beforeAutospacing="0"/>
+        <w:rPr>
+          <w:rFonts w:ascii="Segoe UI" w:hAnsi="Segoe UI" w:cs="Segoe UI"/>
+          <w:color w:val="24292E"/>
+          <w:sz w:val="21"/>
+          <w:szCs w:val="21"/>
+        </w:rPr>
+      </w:pPr>
+      <w:r>
+        <w:rPr>
+          <w:rFonts w:ascii="Segoe UI" w:hAnsi="Segoe UI" w:cs="Segoe UI"/>
+          <w:color w:val="24292E"/>
+          <w:sz w:val="21"/>
+          <w:szCs w:val="21"/>
+        </w:rPr>
+        <w:t xml:space="preserve">I would have use an API Gateway between UI and services  </w:t>
+      </w:r>
+    </w:p>
+    <w:p>
+      <w:pPr>
+        <w:pStyle w:val="NormalWeb"/>
+        <w:numPr>
+          <w:ilvl w:val="1"/>
+          <w:numId w:val="4"/>
+        </w:numPr>
+        <w:shd w:val="clear" w:color="auto" w:fill="FFFFFF"/>
+        <w:spacing w:before="0" w:beforeAutospacing="0"/>
+        <w:rPr>
+          <w:rFonts w:ascii="Segoe UI" w:hAnsi="Segoe UI" w:cs="Segoe UI"/>
+          <w:color w:val="24292E"/>
+          <w:sz w:val="21"/>
+          <w:szCs w:val="21"/>
+        </w:rPr>
+      </w:pPr>
+      <w:r>
+        <w:rPr>
+          <w:rFonts w:ascii="Segoe UI" w:hAnsi="Segoe UI" w:cs="Segoe UI"/>
+          <w:color w:val="24292E"/>
+          <w:sz w:val="21"/>
+          <w:szCs w:val="21"/>
+        </w:rPr>
+        <w:t xml:space="preserve">Add more unit testing to cover </w:t>
+      </w:r>
+      <w:proofErr w:type="spellStart"/>
+      <w:r>
+        <w:rPr>
+          <w:rFonts w:ascii="Segoe UI" w:hAnsi="Segoe UI" w:cs="Segoe UI"/>
+          <w:color w:val="24292E"/>
+          <w:sz w:val="21"/>
+          <w:szCs w:val="21"/>
+        </w:rPr>
+        <w:t>rabbitmq</w:t>
+      </w:r>
+      <w:proofErr w:type="spellEnd"/>
+      <w:r>
+        <w:rPr>
+          <w:rFonts w:ascii="Segoe UI" w:hAnsi="Segoe UI" w:cs="Segoe UI"/>
+          <w:color w:val="24292E"/>
+          <w:sz w:val="21"/>
+          <w:szCs w:val="21"/>
+        </w:rPr>
+        <w:t xml:space="preserve"> side, using </w:t>
+      </w:r>
+      <w:proofErr w:type="spellStart"/>
+      <w:r>
+        <w:rPr>
+          <w:rFonts w:ascii="Segoe UI" w:hAnsi="Segoe UI" w:cs="Segoe UI"/>
+          <w:color w:val="24292E"/>
+          <w:sz w:val="21"/>
+          <w:szCs w:val="21"/>
+        </w:rPr>
+        <w:t>MassTrannsit</w:t>
+      </w:r>
+      <w:proofErr w:type="spellEnd"/>
+      <w:r>
+        <w:rPr>
+          <w:rFonts w:ascii="Segoe UI" w:hAnsi="Segoe UI" w:cs="Segoe UI"/>
+          <w:color w:val="24292E"/>
+          <w:sz w:val="21"/>
+          <w:szCs w:val="21"/>
+        </w:rPr>
+        <w:t xml:space="preserve"> Test Frame work</w:t>
+      </w:r>
+    </w:p>
+    <w:p>
+      <w:pPr>
+        <w:pStyle w:val="NormalWeb"/>
+        <w:numPr>
+          <w:ilvl w:val="1"/>
+          <w:numId w:val="4"/>
+        </w:numPr>
+        <w:shd w:val="clear" w:color="auto" w:fill="FFFFFF"/>
+        <w:spacing w:before="0" w:beforeAutospacing="0"/>
+        <w:rPr>
+          <w:rFonts w:ascii="Segoe UI" w:hAnsi="Segoe UI" w:cs="Segoe UI"/>
+          <w:color w:val="24292E"/>
+          <w:sz w:val="21"/>
+          <w:szCs w:val="21"/>
+        </w:rPr>
+      </w:pPr>
+      <w:r>
+        <w:rPr>
+          <w:rFonts w:ascii="Segoe UI" w:hAnsi="Segoe UI" w:cs="Segoe UI"/>
+          <w:color w:val="24292E"/>
+          <w:sz w:val="21"/>
+          <w:szCs w:val="21"/>
+        </w:rPr>
+        <w:t xml:space="preserve">Improve exception handling and logging policies </w:t>
+      </w:r>
+    </w:p>
+    <w:p>
+      <w:pPr>
+        <w:pStyle w:val="NormalWeb"/>
+        <w:numPr>
+          <w:ilvl w:val="1"/>
+          <w:numId w:val="4"/>
+        </w:numPr>
+        <w:shd w:val="clear" w:color="auto" w:fill="FFFFFF"/>
+        <w:spacing w:before="0" w:beforeAutospacing="0"/>
+        <w:rPr>
+          <w:rFonts w:ascii="Segoe UI" w:hAnsi="Segoe UI" w:cs="Segoe UI"/>
+          <w:color w:val="24292E"/>
+          <w:sz w:val="21"/>
+          <w:szCs w:val="21"/>
+        </w:rPr>
+      </w:pPr>
+      <w:r>
+        <w:rPr>
+          <w:rFonts w:ascii="Segoe UI" w:hAnsi="Segoe UI" w:cs="Segoe UI"/>
+          <w:color w:val="24292E"/>
+          <w:sz w:val="21"/>
+          <w:szCs w:val="21"/>
+        </w:rPr>
+        <w:t xml:space="preserve">I would not store API key in </w:t>
+      </w:r>
+      <w:proofErr w:type="spellStart"/>
+      <w:r>
+        <w:rPr>
+          <w:rFonts w:ascii="Segoe UI" w:hAnsi="Segoe UI" w:cs="Segoe UI"/>
+          <w:color w:val="24292E"/>
+          <w:sz w:val="21"/>
+          <w:szCs w:val="21"/>
+        </w:rPr>
+        <w:t>appsetting</w:t>
+      </w:r>
+      <w:proofErr w:type="spellEnd"/>
+      <w:r>
+        <w:rPr>
+          <w:rFonts w:ascii="Segoe UI" w:hAnsi="Segoe UI" w:cs="Segoe UI"/>
+          <w:color w:val="24292E"/>
+          <w:sz w:val="21"/>
+          <w:szCs w:val="21"/>
+        </w:rPr>
+        <w:t xml:space="preserve"> directly, but read it from vault or CICD pipeline</w:t>
+      </w:r>
+    </w:p>
+    <w:p>
+      <w:pPr>
+        <w:pStyle w:val="NormalWeb"/>
+        <w:numPr>
+          <w:ilvl w:val="1"/>
+          <w:numId w:val="4"/>
+        </w:numPr>
+        <w:shd w:val="clear" w:color="auto" w:fill="FFFFFF"/>
+        <w:spacing w:before="0" w:beforeAutospacing="0"/>
+        <w:rPr>
+          <w:rFonts w:ascii="Segoe UI" w:hAnsi="Segoe UI" w:cs="Segoe UI"/>
+          <w:color w:val="24292E"/>
+          <w:sz w:val="21"/>
+          <w:szCs w:val="21"/>
+        </w:rPr>
+      </w:pPr>
+      <w:r>
+        <w:rPr>
+          <w:rFonts w:ascii="Segoe UI" w:hAnsi="Segoe UI" w:cs="Segoe UI"/>
+          <w:color w:val="24292E"/>
+          <w:sz w:val="21"/>
+          <w:szCs w:val="21"/>
+        </w:rPr>
+        <w:t xml:space="preserve">I </w:t>
+      </w:r>
+      <w:r>
+        <w:rPr>
+          <w:rFonts w:ascii="Segoe UI" w:hAnsi="Segoe UI" w:cs="Segoe UI"/>
+          <w:color w:val="24292E"/>
+          <w:sz w:val="21"/>
+          <w:szCs w:val="21"/>
+        </w:rPr>
+        <w:t>would like to see in deployed in AWS or at least Azure</w:t>
+      </w:r>
+    </w:p>
+    <w:p>
+      <w:pPr>
+        <w:pStyle w:val="NormalWeb"/>
+        <w:numPr>
+          <w:ilvl w:val="1"/>
+          <w:numId w:val="4"/>
+        </w:numPr>
+        <w:shd w:val="clear" w:color="auto" w:fill="FFFFFF"/>
+        <w:spacing w:before="0" w:beforeAutospacing="0"/>
+        <w:rPr>
+          <w:rFonts w:ascii="Segoe UI" w:hAnsi="Segoe UI" w:cs="Segoe UI"/>
+          <w:color w:val="24292E"/>
+          <w:sz w:val="21"/>
+          <w:szCs w:val="21"/>
+        </w:rPr>
+      </w:pPr>
+      <w:r>
+        <w:rPr>
+          <w:rFonts w:ascii="Segoe UI" w:hAnsi="Segoe UI" w:cs="Segoe UI"/>
+          <w:color w:val="24292E"/>
+          <w:sz w:val="21"/>
+          <w:szCs w:val="21"/>
+        </w:rPr>
+        <w:t>I would m</w:t>
+      </w:r>
+      <w:r>
+        <w:rPr>
+          <w:rFonts w:ascii="Segoe UI" w:hAnsi="Segoe UI" w:cs="Segoe UI"/>
+          <w:color w:val="24292E"/>
+          <w:sz w:val="21"/>
+          <w:szCs w:val="21"/>
+        </w:rPr>
+        <w:t xml:space="preserve">anage users </w:t>
+      </w:r>
+      <w:r>
+        <w:rPr>
+          <w:rFonts w:ascii="Segoe UI" w:hAnsi="Segoe UI" w:cs="Segoe UI"/>
+          <w:color w:val="24292E"/>
+          <w:sz w:val="21"/>
+          <w:szCs w:val="21"/>
+        </w:rPr>
+        <w:t>for</w:t>
+      </w:r>
+      <w:r>
+        <w:rPr>
+          <w:rFonts w:ascii="Segoe UI" w:hAnsi="Segoe UI" w:cs="Segoe UI"/>
+          <w:color w:val="24292E"/>
+          <w:sz w:val="21"/>
+          <w:szCs w:val="21"/>
+        </w:rPr>
+        <w:t xml:space="preserve"> </w:t>
+      </w:r>
+      <w:proofErr w:type="spellStart"/>
+      <w:r>
+        <w:rPr>
+          <w:rFonts w:ascii="Segoe UI" w:hAnsi="Segoe UI" w:cs="Segoe UI"/>
+          <w:color w:val="24292E"/>
+          <w:sz w:val="21"/>
+          <w:szCs w:val="21"/>
+        </w:rPr>
+        <w:t>SignalR</w:t>
+      </w:r>
+      <w:proofErr w:type="spellEnd"/>
+      <w:r>
+        <w:rPr>
+          <w:rFonts w:ascii="Segoe UI" w:hAnsi="Segoe UI" w:cs="Segoe UI"/>
+          <w:color w:val="24292E"/>
+          <w:sz w:val="21"/>
+          <w:szCs w:val="21"/>
+        </w:rPr>
+        <w:t>, right now it just broadcast to all</w:t>
+      </w:r>
+    </w:p>
+    <w:p>
+      <w:pPr>
+        <w:pStyle w:val="NormalWeb"/>
+        <w:shd w:val="clear" w:color="auto" w:fill="FFFFFF"/>
+        <w:spacing w:before="0" w:beforeAutospacing="0"/>
+        <w:rPr>
+          <w:rFonts w:ascii="Segoe UI" w:hAnsi="Segoe UI" w:cs="Segoe UI"/>
+          <w:color w:val="24292E"/>
+          <w:sz w:val="21"/>
+          <w:szCs w:val="21"/>
+        </w:rPr>
+      </w:pPr>
+      <w:r>
+        <w:rPr>
+          <w:rFonts w:ascii="Segoe UI" w:hAnsi="Segoe UI" w:cs="Segoe UI"/>
+          <w:color w:val="24292E"/>
+          <w:sz w:val="21"/>
+          <w:szCs w:val="21"/>
+        </w:rPr>
+        <w:t xml:space="preserve">Question </w:t>
+      </w:r>
+      <w:r>
+        <w:rPr>
+          <w:rFonts w:ascii="Segoe UI" w:hAnsi="Segoe UI" w:cs="Segoe UI"/>
+          <w:color w:val="24292E"/>
+          <w:sz w:val="21"/>
+          <w:szCs w:val="21"/>
+        </w:rPr>
+        <w:t>2</w:t>
+      </w:r>
+      <w:r>
+        <w:rPr>
+          <w:rFonts w:ascii="Segoe UI" w:hAnsi="Segoe UI" w:cs="Segoe UI"/>
+          <w:color w:val="24292E"/>
+          <w:sz w:val="21"/>
+          <w:szCs w:val="21"/>
+        </w:rPr>
+        <w:t>:</w:t>
+      </w:r>
+    </w:p>
+    <w:p>
+      <w:pPr>
+        <w:pStyle w:val="NormalWeb"/>
+        <w:numPr>
+          <w:ilvl w:val="0"/>
+          <w:numId w:val="4"/>
+        </w:numPr>
+        <w:shd w:val="clear" w:color="auto" w:fill="FFFFFF"/>
+        <w:spacing w:before="0" w:beforeAutospacing="0"/>
+        <w:rPr>
+          <w:rFonts w:ascii="Segoe UI" w:hAnsi="Segoe UI" w:cs="Segoe UI"/>
+          <w:color w:val="24292E"/>
+          <w:sz w:val="21"/>
+          <w:szCs w:val="21"/>
+        </w:rPr>
+      </w:pPr>
+      <w:r>
+        <w:rPr>
+          <w:rFonts w:ascii="Segoe UI" w:hAnsi="Segoe UI" w:cs="Segoe UI"/>
+          <w:color w:val="24292E"/>
+          <w:sz w:val="21"/>
+          <w:szCs w:val="21"/>
+        </w:rPr>
+        <w:t xml:space="preserve">I think the solution I made is quite modern, but </w:t>
+      </w:r>
+      <w:r>
+        <w:rPr>
+          <w:rFonts w:ascii="Segoe UI" w:hAnsi="Segoe UI" w:cs="Segoe UI"/>
+          <w:color w:val="24292E"/>
+          <w:sz w:val="21"/>
+          <w:szCs w:val="21"/>
+        </w:rPr>
+        <w:t>I have</w:t>
+      </w:r>
+      <w:r>
+        <w:rPr>
+          <w:rFonts w:ascii="Segoe UI" w:hAnsi="Segoe UI" w:cs="Segoe UI"/>
+          <w:color w:val="24292E"/>
+          <w:sz w:val="21"/>
+          <w:szCs w:val="21"/>
+        </w:rPr>
+        <w:t xml:space="preserve"> not used a lot of new</w:t>
+      </w:r>
+      <w:r>
+        <w:rPr>
+          <w:rFonts w:ascii="Segoe UI" w:hAnsi="Segoe UI" w:cs="Segoe UI"/>
+          <w:color w:val="24292E"/>
+          <w:sz w:val="21"/>
+          <w:szCs w:val="21"/>
+        </w:rPr>
+        <w:t>-new</w:t>
+      </w:r>
+      <w:r>
+        <w:rPr>
+          <w:rFonts w:ascii="Segoe UI" w:hAnsi="Segoe UI" w:cs="Segoe UI"/>
+          <w:color w:val="24292E"/>
+          <w:sz w:val="21"/>
+          <w:szCs w:val="21"/>
+        </w:rPr>
+        <w:t xml:space="preserve"> features, however I </w:t>
+      </w:r>
+      <w:r>
+        <w:rPr>
+          <w:rFonts w:ascii="Segoe UI" w:hAnsi="Segoe UI" w:cs="Segoe UI"/>
+          <w:color w:val="24292E"/>
+          <w:sz w:val="21"/>
+          <w:szCs w:val="21"/>
+        </w:rPr>
+        <w:t xml:space="preserve">used some new </w:t>
+      </w:r>
+      <w:proofErr w:type="spellStart"/>
+      <w:r>
+        <w:rPr>
+          <w:rFonts w:ascii="Segoe UI" w:hAnsi="Segoe UI" w:cs="Segoe UI"/>
+          <w:color w:val="24292E"/>
+          <w:sz w:val="21"/>
+          <w:szCs w:val="21"/>
+        </w:rPr>
+        <w:t>c#</w:t>
+      </w:r>
+      <w:proofErr w:type="spellEnd"/>
+      <w:r>
+        <w:rPr>
+          <w:rFonts w:ascii="Segoe UI" w:hAnsi="Segoe UI" w:cs="Segoe UI"/>
+          <w:color w:val="24292E"/>
+          <w:sz w:val="21"/>
+          <w:szCs w:val="21"/>
+        </w:rPr>
+        <w:t xml:space="preserve"> syntax feature like</w:t>
+      </w:r>
+    </w:p>
+    <w:p>
+      <w:pPr>
+        <w:pStyle w:val="NormalWeb"/>
+        <w:numPr>
+          <w:ilvl w:val="1"/>
+          <w:numId w:val="4"/>
+        </w:numPr>
+        <w:shd w:val="clear" w:color="auto" w:fill="FFFFFF"/>
+        <w:spacing w:before="0" w:beforeAutospacing="0"/>
+        <w:rPr>
+          <w:rFonts w:ascii="Segoe UI" w:hAnsi="Segoe UI" w:cs="Segoe UI"/>
+          <w:color w:val="24292E"/>
+          <w:sz w:val="21"/>
+          <w:szCs w:val="21"/>
+        </w:rPr>
+      </w:pPr>
+      <w:r>
+        <w:rPr>
+          <w:rFonts w:ascii="Segoe UI" w:hAnsi="Segoe UI" w:cs="Segoe UI"/>
+          <w:color w:val="24292E"/>
+          <w:sz w:val="21"/>
+          <w:szCs w:val="21"/>
+        </w:rPr>
+        <w:t>Expression Bodied Members</w:t>
+      </w:r>
+      <w:r>
+        <w:rPr>
+          <w:rFonts w:ascii="Segoe UI" w:hAnsi="Segoe UI" w:cs="Segoe UI"/>
+          <w:color w:val="24292E"/>
+          <w:sz w:val="21"/>
+          <w:szCs w:val="21"/>
+        </w:rPr>
+        <w:t xml:space="preserve"> </w:t>
+      </w:r>
+    </w:p>
+    <w:p>
+      <w:pPr>
+        <w:pStyle w:val="NormalWeb"/>
+        <w:shd w:val="clear" w:color="auto" w:fill="FFFFFF"/>
+        <w:spacing w:before="0" w:beforeAutospacing="0"/>
+        <w:ind w:left="360" w:firstLine="720"/>
+        <w:rPr>
+          <w:rFonts w:ascii="Consolas" w:hAnsi="Consolas" w:cs="Consolas"/>
+          <w:color w:val="000000"/>
+          <w:sz w:val="19"/>
+          <w:szCs w:val="19"/>
+        </w:rPr>
+      </w:pPr>
+      <w:r>
+        <w:rPr>
+          <w:rFonts w:ascii="Consolas" w:hAnsi="Consolas" w:cs="Consolas"/>
+          <w:color w:val="0000FF"/>
+          <w:sz w:val="19"/>
+          <w:szCs w:val="19"/>
+        </w:rPr>
+        <w:t>public</w:t>
+      </w:r>
+      <w:r>
+        <w:rPr>
+          <w:rFonts w:ascii="Consolas" w:hAnsi="Consolas" w:cs="Consolas"/>
+          <w:color w:val="000000"/>
+          <w:sz w:val="19"/>
+          <w:szCs w:val="19"/>
+        </w:rPr>
+        <w:t xml:space="preserve"> </w:t>
+      </w:r>
+      <w:r>
+        <w:rPr>
+          <w:rFonts w:ascii="Consolas" w:hAnsi="Consolas" w:cs="Consolas"/>
+          <w:color w:val="0000FF"/>
+          <w:sz w:val="19"/>
+          <w:szCs w:val="19"/>
+        </w:rPr>
+        <w:t>string</w:t>
+      </w:r>
+      <w:r>
+        <w:rPr>
+          <w:rFonts w:ascii="Consolas" w:hAnsi="Consolas" w:cs="Consolas"/>
+          <w:color w:val="000000"/>
+          <w:sz w:val="19"/>
+          <w:szCs w:val="19"/>
+        </w:rPr>
+        <w:t xml:space="preserve"> Uri =&gt; </w:t>
+      </w:r>
+      <w:r>
+        <w:rPr>
+          <w:rFonts w:ascii="Consolas" w:hAnsi="Consolas" w:cs="Consolas"/>
+          <w:color w:val="A31515"/>
+          <w:sz w:val="19"/>
+          <w:szCs w:val="19"/>
+        </w:rPr>
+        <w:t>$"</w:t>
+      </w:r>
+      <w:proofErr w:type="spellStart"/>
+      <w:r>
+        <w:rPr>
+          <w:rFonts w:ascii="Consolas" w:hAnsi="Consolas" w:cs="Consolas"/>
+          <w:color w:val="A31515"/>
+          <w:sz w:val="19"/>
+          <w:szCs w:val="19"/>
+        </w:rPr>
+        <w:t>rabbitmq</w:t>
+      </w:r>
+      <w:proofErr w:type="spellEnd"/>
+      <w:r>
+        <w:rPr>
+          <w:rFonts w:ascii="Consolas" w:hAnsi="Consolas" w:cs="Consolas"/>
+          <w:color w:val="A31515"/>
+          <w:sz w:val="19"/>
+          <w:szCs w:val="19"/>
+        </w:rPr>
+        <w:t>://</w:t>
+      </w:r>
+      <w:r>
+        <w:rPr>
+          <w:rFonts w:ascii="Consolas" w:hAnsi="Consolas" w:cs="Consolas"/>
+          <w:color w:val="000000"/>
+          <w:sz w:val="19"/>
+          <w:szCs w:val="19"/>
+        </w:rPr>
+        <w:t>{</w:t>
+      </w:r>
+      <w:proofErr w:type="spellStart"/>
+      <w:r>
+        <w:rPr>
+          <w:rFonts w:ascii="Consolas" w:hAnsi="Consolas" w:cs="Consolas"/>
+          <w:color w:val="000000"/>
+          <w:sz w:val="19"/>
+          <w:szCs w:val="19"/>
+        </w:rPr>
+        <w:t>UserName</w:t>
+      </w:r>
+      <w:proofErr w:type="spellEnd"/>
+      <w:r>
+        <w:rPr>
+          <w:rFonts w:ascii="Consolas" w:hAnsi="Consolas" w:cs="Consolas"/>
+          <w:color w:val="000000"/>
+          <w:sz w:val="19"/>
+          <w:szCs w:val="19"/>
+        </w:rPr>
+        <w:t>}</w:t>
+      </w:r>
+      <w:r>
+        <w:rPr>
+          <w:rFonts w:ascii="Consolas" w:hAnsi="Consolas" w:cs="Consolas"/>
+          <w:color w:val="A31515"/>
+          <w:sz w:val="19"/>
+          <w:szCs w:val="19"/>
+        </w:rPr>
+        <w:t>:</w:t>
+      </w:r>
+      <w:r>
+        <w:rPr>
+          <w:rFonts w:ascii="Consolas" w:hAnsi="Consolas" w:cs="Consolas"/>
+          <w:color w:val="000000"/>
+          <w:sz w:val="19"/>
+          <w:szCs w:val="19"/>
+        </w:rPr>
+        <w:t>{Password}</w:t>
+      </w:r>
+      <w:r>
+        <w:rPr>
+          <w:rFonts w:ascii="Consolas" w:hAnsi="Consolas" w:cs="Consolas"/>
+          <w:color w:val="A31515"/>
+          <w:sz w:val="19"/>
+          <w:szCs w:val="19"/>
+        </w:rPr>
+        <w:t>@</w:t>
+      </w:r>
+      <w:r>
+        <w:rPr>
+          <w:rFonts w:ascii="Consolas" w:hAnsi="Consolas" w:cs="Consolas"/>
+          <w:color w:val="000000"/>
+          <w:sz w:val="19"/>
+          <w:szCs w:val="19"/>
+        </w:rPr>
+        <w:t>{</w:t>
+      </w:r>
+      <w:proofErr w:type="spellStart"/>
+      <w:r>
+        <w:rPr>
+          <w:rFonts w:ascii="Consolas" w:hAnsi="Consolas" w:cs="Consolas"/>
+          <w:color w:val="000000"/>
+          <w:sz w:val="19"/>
+          <w:szCs w:val="19"/>
+        </w:rPr>
+        <w:t>HostName</w:t>
+      </w:r>
+      <w:proofErr w:type="spellEnd"/>
+      <w:r>
+        <w:rPr>
+          <w:rFonts w:ascii="Consolas" w:hAnsi="Consolas" w:cs="Consolas"/>
+          <w:color w:val="000000"/>
+          <w:sz w:val="19"/>
+          <w:szCs w:val="19"/>
+        </w:rPr>
+        <w:t>}</w:t>
+      </w:r>
+      <w:r>
+        <w:rPr>
+          <w:rFonts w:ascii="Consolas" w:hAnsi="Consolas" w:cs="Consolas"/>
+          <w:color w:val="A31515"/>
+          <w:sz w:val="19"/>
+          <w:szCs w:val="19"/>
+        </w:rPr>
+        <w:t>:</w:t>
+      </w:r>
+      <w:r>
+        <w:rPr>
+          <w:rFonts w:ascii="Consolas" w:hAnsi="Consolas" w:cs="Consolas"/>
+          <w:color w:val="000000"/>
+          <w:sz w:val="19"/>
+          <w:szCs w:val="19"/>
+        </w:rPr>
+        <w:t>{Port}</w:t>
+      </w:r>
+      <w:r>
+        <w:rPr>
+          <w:rFonts w:ascii="Consolas" w:hAnsi="Consolas" w:cs="Consolas"/>
+          <w:color w:val="A31515"/>
+          <w:sz w:val="19"/>
+          <w:szCs w:val="19"/>
+        </w:rPr>
+        <w:t>"</w:t>
+      </w:r>
+      <w:r>
+        <w:rPr>
+          <w:rFonts w:ascii="Consolas" w:hAnsi="Consolas" w:cs="Consolas"/>
+          <w:color w:val="000000"/>
+          <w:sz w:val="19"/>
+          <w:szCs w:val="19"/>
+        </w:rPr>
+        <w:t>;</w:t>
+      </w:r>
+    </w:p>
+    <w:p>
+      <w:pPr>
+        <w:pStyle w:val="NormalWeb"/>
+        <w:shd w:val="clear" w:color="auto" w:fill="FFFFFF"/>
+        <w:spacing w:before="0" w:beforeAutospacing="0"/>
+        <w:rPr>
+          <w:rFonts w:ascii="Segoe UI" w:hAnsi="Segoe UI" w:cs="Segoe UI"/>
+          <w:color w:val="24292E"/>
+          <w:sz w:val="21"/>
+          <w:szCs w:val="21"/>
+        </w:rPr>
+      </w:pPr>
+      <w:r>
+        <w:rPr>
+          <w:rFonts w:ascii="Segoe UI" w:hAnsi="Segoe UI" w:cs="Segoe UI"/>
+          <w:color w:val="24292E"/>
+          <w:sz w:val="21"/>
+          <w:szCs w:val="21"/>
+        </w:rPr>
+        <w:t xml:space="preserve">I also </w:t>
+      </w:r>
+      <w:r>
+        <w:rPr>
+          <w:rFonts w:ascii="Segoe UI" w:hAnsi="Segoe UI" w:cs="Segoe UI"/>
+          <w:color w:val="24292E"/>
+          <w:sz w:val="21"/>
+          <w:szCs w:val="21"/>
+        </w:rPr>
+        <w:t>used new docker extension for VS Code which was so pleasant.</w:t>
+      </w:r>
+    </w:p>
+    <w:p>
+      <w:pPr>
+        <w:pStyle w:val="NormalWeb"/>
+        <w:shd w:val="clear" w:color="auto" w:fill="FFFFFF"/>
+        <w:spacing w:before="0" w:beforeAutospacing="0"/>
+        <w:rPr>
+          <w:rFonts w:ascii="Segoe UI" w:hAnsi="Segoe UI" w:cs="Segoe UI"/>
+          <w:color w:val="24292E"/>
+          <w:sz w:val="21"/>
+          <w:szCs w:val="21"/>
+        </w:rPr>
+      </w:pPr>
+    </w:p>
+    <w:p>
+      <w:pPr>
+        <w:pStyle w:val="NormalWeb"/>
+        <w:shd w:val="clear" w:color="auto" w:fill="FFFFFF"/>
+        <w:spacing w:before="0" w:beforeAutospacing="0"/>
+        <w:rPr>
+          <w:rFonts w:ascii="Segoe UI" w:hAnsi="Segoe UI" w:cs="Segoe UI"/>
+          <w:color w:val="24292E"/>
+          <w:sz w:val="21"/>
+          <w:szCs w:val="21"/>
+        </w:rPr>
+      </w:pPr>
+      <w:r>
+        <w:rPr>
+          <w:rFonts w:ascii="Segoe UI" w:hAnsi="Segoe UI" w:cs="Segoe UI"/>
+          <w:color w:val="24292E"/>
+          <w:sz w:val="21"/>
+          <w:szCs w:val="21"/>
+        </w:rPr>
+        <w:t>Question 3:</w:t>
+      </w:r>
+    </w:p>
+    <w:p>
+      <w:pPr>
+        <w:pStyle w:val="NormalWeb"/>
+        <w:numPr>
+          <w:ilvl w:val="0"/>
+          <w:numId w:val="4"/>
+        </w:numPr>
+        <w:shd w:val="clear" w:color="auto" w:fill="FFFFFF"/>
+        <w:spacing w:before="0" w:beforeAutospacing="0"/>
+        <w:rPr>
+          <w:rFonts w:ascii="Segoe UI" w:hAnsi="Segoe UI" w:cs="Segoe UI"/>
+          <w:color w:val="24292E"/>
+          <w:sz w:val="21"/>
+          <w:szCs w:val="21"/>
+        </w:rPr>
+      </w:pPr>
+      <w:r>
+        <w:rPr>
+          <w:rFonts w:ascii="Segoe UI" w:hAnsi="Segoe UI" w:cs="Segoe UI"/>
+          <w:color w:val="24292E"/>
+          <w:sz w:val="21"/>
+          <w:szCs w:val="21"/>
+        </w:rPr>
+        <w:t>I have had some experiences with performance issues. First thing I try to do, is to identify where is the bottle neck, is it related to application logic, 3</w:t>
+      </w:r>
+      <w:r>
+        <w:rPr>
+          <w:rFonts w:ascii="Segoe UI" w:hAnsi="Segoe UI" w:cs="Segoe UI"/>
+          <w:color w:val="24292E"/>
+          <w:sz w:val="21"/>
+          <w:szCs w:val="21"/>
+          <w:vertAlign w:val="superscript"/>
+        </w:rPr>
+        <w:t>rd</w:t>
+      </w:r>
+      <w:r>
+        <w:rPr>
+          <w:rFonts w:ascii="Segoe UI" w:hAnsi="Segoe UI" w:cs="Segoe UI"/>
+          <w:color w:val="24292E"/>
+          <w:sz w:val="21"/>
+          <w:szCs w:val="21"/>
+        </w:rPr>
+        <w:t xml:space="preserve"> party component or infrastructure. Logging and monitoring tools would be quite useful to direct you toward the root cause, but some times you need to collect some telemetry data from external service to indicate if they have the issue. For the application</w:t>
+      </w:r>
+      <w:r>
+        <w:rPr>
+          <w:rFonts w:ascii="Segoe UI" w:hAnsi="Segoe UI" w:cs="Segoe UI"/>
+          <w:color w:val="24292E"/>
+          <w:sz w:val="21"/>
+          <w:szCs w:val="21"/>
+        </w:rPr>
+        <w:t>s</w:t>
+      </w:r>
+      <w:r>
+        <w:rPr>
+          <w:rFonts w:ascii="Segoe UI" w:hAnsi="Segoe UI" w:cs="Segoe UI"/>
+          <w:color w:val="24292E"/>
+          <w:sz w:val="21"/>
+          <w:szCs w:val="21"/>
+        </w:rPr>
+        <w:t xml:space="preserve"> I </w:t>
+      </w:r>
+      <w:r>
+        <w:rPr>
+          <w:rFonts w:ascii="Segoe UI" w:hAnsi="Segoe UI" w:cs="Segoe UI"/>
+          <w:color w:val="24292E"/>
+          <w:sz w:val="21"/>
+          <w:szCs w:val="21"/>
+        </w:rPr>
+        <w:t>traced, a lot of time it was Infar and networking issue.</w:t>
+      </w:r>
+    </w:p>
+    <w:p>
+      <w:pPr>
+        <w:pStyle w:val="NormalWeb"/>
+        <w:shd w:val="clear" w:color="auto" w:fill="FFFFFF"/>
+        <w:spacing w:before="0" w:beforeAutospacing="0"/>
+        <w:rPr>
+          <w:rFonts w:ascii="Segoe UI" w:hAnsi="Segoe UI" w:cs="Segoe UI"/>
+          <w:color w:val="24292E"/>
+          <w:sz w:val="21"/>
+          <w:szCs w:val="21"/>
+        </w:rPr>
+      </w:pPr>
+    </w:p>
+    <w:p>
+      <w:pPr>
+        <w:pStyle w:val="NormalWeb"/>
+        <w:shd w:val="clear" w:color="auto" w:fill="FFFFFF"/>
+        <w:spacing w:before="0" w:beforeAutospacing="0"/>
+        <w:rPr>
+          <w:rFonts w:ascii="Segoe UI" w:hAnsi="Segoe UI" w:cs="Segoe UI"/>
+          <w:color w:val="24292E"/>
+          <w:sz w:val="21"/>
+          <w:szCs w:val="21"/>
+        </w:rPr>
+      </w:pPr>
+      <w:r>
+        <w:rPr>
+          <w:rFonts w:ascii="Segoe UI" w:hAnsi="Segoe UI" w:cs="Segoe UI"/>
+          <w:color w:val="24292E"/>
+          <w:sz w:val="21"/>
+          <w:szCs w:val="21"/>
+        </w:rPr>
+        <w:t xml:space="preserve">Question </w:t>
+      </w:r>
+      <w:r>
+        <w:rPr>
+          <w:rFonts w:ascii="Segoe UI" w:hAnsi="Segoe UI" w:cs="Segoe UI"/>
+          <w:color w:val="24292E"/>
+          <w:sz w:val="21"/>
+          <w:szCs w:val="21"/>
+        </w:rPr>
+        <w:t>4</w:t>
+      </w:r>
+      <w:r>
+        <w:rPr>
+          <w:rFonts w:ascii="Segoe UI" w:hAnsi="Segoe UI" w:cs="Segoe UI"/>
+          <w:color w:val="24292E"/>
+          <w:sz w:val="21"/>
+          <w:szCs w:val="21"/>
+        </w:rPr>
+        <w:t>:</w:t>
+      </w:r>
+    </w:p>
+    <w:p>
+      <w:pPr>
+        <w:pStyle w:val="NormalWeb"/>
+        <w:numPr>
+          <w:ilvl w:val="0"/>
+          <w:numId w:val="4"/>
+        </w:numPr>
+        <w:shd w:val="clear" w:color="auto" w:fill="FFFFFF"/>
+        <w:spacing w:before="0" w:beforeAutospacing="0"/>
+        <w:rPr>
+          <w:rFonts w:ascii="Segoe UI" w:hAnsi="Segoe UI" w:cs="Segoe UI"/>
+          <w:color w:val="24292E"/>
+          <w:sz w:val="21"/>
+          <w:szCs w:val="21"/>
+        </w:rPr>
+      </w:pPr>
+      <w:r>
+        <w:rPr>
+          <w:rFonts w:ascii="Segoe UI" w:hAnsi="Segoe UI" w:cs="Segoe UI"/>
+          <w:color w:val="24292E"/>
+          <w:sz w:val="21"/>
+          <w:szCs w:val="21"/>
+        </w:rPr>
+        <w:t xml:space="preserve">For this assignment I wanted to have a better understanding of Microservice, docker and also clean architecture, so I did the following course on Pluralsight </w:t>
+      </w:r>
+    </w:p>
+    <w:p>
+      <w:pPr>
+        <w:pStyle w:val="NormalWeb"/>
+        <w:numPr>
+          <w:ilvl w:val="1"/>
+          <w:numId w:val="4"/>
+        </w:numPr>
+        <w:shd w:val="clear" w:color="auto" w:fill="FFFFFF"/>
+        <w:spacing w:before="0" w:beforeAutospacing="0"/>
+        <w:rPr>
+          <w:rFonts w:ascii="Segoe UI" w:hAnsi="Segoe UI" w:cs="Segoe UI"/>
+          <w:color w:val="24292E"/>
+          <w:sz w:val="21"/>
+          <w:szCs w:val="21"/>
+        </w:rPr>
+      </w:pPr>
+      <w:r>
+        <w:rPr>
+          <w:rFonts w:ascii="Segoe UI" w:hAnsi="Segoe UI" w:cs="Segoe UI"/>
+          <w:color w:val="24292E"/>
+          <w:sz w:val="21"/>
+          <w:szCs w:val="21"/>
+        </w:rPr>
+        <w:t>Modernizing .NET Framework Apps with Docker</w:t>
+      </w:r>
+    </w:p>
+    <w:p>
+      <w:pPr>
+        <w:pStyle w:val="NormalWeb"/>
+        <w:numPr>
+          <w:ilvl w:val="1"/>
+          <w:numId w:val="4"/>
+        </w:numPr>
+        <w:shd w:val="clear" w:color="auto" w:fill="FFFFFF"/>
+        <w:spacing w:before="0" w:beforeAutospacing="0"/>
+        <w:rPr>
+          <w:rFonts w:ascii="Segoe UI" w:hAnsi="Segoe UI" w:cs="Segoe UI"/>
+          <w:color w:val="24292E"/>
+          <w:sz w:val="21"/>
+          <w:szCs w:val="21"/>
+        </w:rPr>
+      </w:pPr>
+      <w:r>
+        <w:rPr>
+          <w:rFonts w:ascii="Segoe UI" w:hAnsi="Segoe UI" w:cs="Segoe UI"/>
+          <w:color w:val="24292E"/>
+          <w:sz w:val="21"/>
+          <w:szCs w:val="21"/>
+        </w:rPr>
+        <w:t>Clean Architecture: Patterns, Practices, and Principles</w:t>
+      </w:r>
+    </w:p>
+    <w:p>
+      <w:pPr>
+        <w:pStyle w:val="NormalWeb"/>
+        <w:shd w:val="clear" w:color="auto" w:fill="FFFFFF"/>
+        <w:spacing w:before="0" w:beforeAutospacing="0"/>
+        <w:rPr>
+          <w:rFonts w:ascii="Segoe UI" w:hAnsi="Segoe UI" w:cs="Segoe UI"/>
+          <w:color w:val="24292E"/>
+          <w:sz w:val="21"/>
+          <w:szCs w:val="21"/>
+        </w:rPr>
+      </w:pPr>
+      <w:r>
+        <w:rPr>
+          <w:rFonts w:ascii="Segoe UI" w:hAnsi="Segoe UI" w:cs="Segoe UI"/>
+          <w:color w:val="24292E"/>
+          <w:sz w:val="21"/>
+          <w:szCs w:val="21"/>
+        </w:rPr>
+        <w:t xml:space="preserve">I also watched and amazing video on microservice and dotnet core, it was more theory but I liked it and it was presented by a Dutch guy, I guess. </w:t>
+      </w:r>
+      <w:hyperlink r:id="rId8" w:history="1">
+        <w:r>
+          <w:rPr>
+            <w:rStyle w:val="Hyperlink"/>
+          </w:rPr>
+          <w:t>https://www.youtube.com/watch?v=-AfZxdXa7yc</w:t>
+        </w:r>
+      </w:hyperlink>
+      <w:r>
+        <w:rPr>
+          <w:rFonts w:ascii="Segoe UI" w:hAnsi="Segoe UI" w:cs="Segoe UI"/>
+          <w:color w:val="24292E"/>
+          <w:sz w:val="21"/>
+          <w:szCs w:val="21"/>
+        </w:rPr>
+        <w:t xml:space="preserve"> </w:t>
+      </w:r>
+    </w:p>
+    <w:p>
+      <w:pPr>
+        <w:pStyle w:val="NormalWeb"/>
+        <w:shd w:val="clear" w:color="auto" w:fill="FFFFFF"/>
+        <w:spacing w:before="0" w:beforeAutospacing="0"/>
+        <w:rPr>
+          <w:rFonts w:ascii="Segoe UI" w:hAnsi="Segoe UI" w:cs="Segoe UI"/>
+          <w:color w:val="24292E"/>
+          <w:sz w:val="21"/>
+          <w:szCs w:val="21"/>
+        </w:rPr>
+      </w:pPr>
+      <w:r>
+        <w:rPr>
+          <w:rFonts w:ascii="Segoe UI" w:hAnsi="Segoe UI" w:cs="Segoe UI"/>
+          <w:color w:val="24292E"/>
+          <w:sz w:val="21"/>
+          <w:szCs w:val="21"/>
+        </w:rPr>
+        <w:lastRenderedPageBreak/>
+        <w:t xml:space="preserve">Question </w:t>
+      </w:r>
+      <w:r>
+        <w:rPr>
+          <w:rFonts w:ascii="Segoe UI" w:hAnsi="Segoe UI" w:cs="Segoe UI"/>
+          <w:color w:val="24292E"/>
+          <w:sz w:val="21"/>
+          <w:szCs w:val="21"/>
+        </w:rPr>
+        <w:t>5</w:t>
+      </w:r>
+      <w:r>
+        <w:rPr>
+          <w:rFonts w:ascii="Segoe UI" w:hAnsi="Segoe UI" w:cs="Segoe UI"/>
+          <w:color w:val="24292E"/>
+          <w:sz w:val="21"/>
+          <w:szCs w:val="21"/>
+        </w:rPr>
+        <w:t>:</w:t>
+      </w:r>
+    </w:p>
+    <w:p>
+      <w:pPr>
+        <w:pStyle w:val="NormalWeb"/>
+        <w:numPr>
+          <w:ilvl w:val="0"/>
+          <w:numId w:val="4"/>
+        </w:numPr>
+        <w:shd w:val="clear" w:color="auto" w:fill="FFFFFF"/>
+        <w:spacing w:before="0" w:beforeAutospacing="0"/>
+        <w:rPr>
+          <w:rFonts w:ascii="Segoe UI" w:hAnsi="Segoe UI" w:cs="Segoe UI"/>
+          <w:color w:val="24292E"/>
+          <w:sz w:val="21"/>
+          <w:szCs w:val="21"/>
+        </w:rPr>
+      </w:pPr>
+      <w:r>
+        <w:rPr>
+          <w:rFonts w:ascii="Segoe UI" w:hAnsi="Segoe UI" w:cs="Segoe UI"/>
+          <w:color w:val="24292E"/>
+          <w:sz w:val="21"/>
+          <w:szCs w:val="21"/>
+        </w:rPr>
+        <w:t>I liked this technical assignment, it was small and straight forward</w:t>
+      </w:r>
+      <w:r>
+        <w:rPr>
+          <w:rFonts w:ascii="Segoe UI" w:hAnsi="Segoe UI" w:cs="Segoe UI"/>
+          <w:color w:val="24292E"/>
+          <w:sz w:val="21"/>
+          <w:szCs w:val="21"/>
+        </w:rPr>
+        <w:t xml:space="preserve">. I tried to do it aligned with what Knab needs for the job. It was already </w:t>
+      </w:r>
+      <w:proofErr w:type="spellStart"/>
+      <w:r>
+        <w:rPr>
+          <w:rFonts w:ascii="Segoe UI" w:hAnsi="Segoe UI" w:cs="Segoe UI"/>
+          <w:color w:val="24292E"/>
+          <w:sz w:val="21"/>
+          <w:szCs w:val="21"/>
+        </w:rPr>
+        <w:t>benefitial</w:t>
+      </w:r>
+      <w:proofErr w:type="spellEnd"/>
+      <w:r>
+        <w:rPr>
+          <w:rFonts w:ascii="Segoe UI" w:hAnsi="Segoe UI" w:cs="Segoe UI"/>
+          <w:color w:val="24292E"/>
+          <w:sz w:val="21"/>
+          <w:szCs w:val="21"/>
+        </w:rPr>
+        <w:t xml:space="preserve"> for me because it pushed me to learn new approach, which I found it quit </w:t>
+      </w:r>
+      <w:r>
+        <w:rPr>
+          <w:rFonts w:ascii="Segoe UI" w:hAnsi="Segoe UI" w:cs="Segoe UI"/>
+          <w:color w:val="24292E"/>
+          <w:sz w:val="21"/>
+          <w:szCs w:val="21"/>
+        </w:rPr>
+        <w:t xml:space="preserve">fun but also challenging. I hope I can hear how you see it as well. I also enjoy this technical question, I guess they are quite simple and tricky </w:t>
+      </w:r>
+      <w:r>
+        <w:rPr>
+          <mc:AlternateContent>
+            <mc:Choice Requires="w16se">
+              <w:rFonts w:ascii="Segoe UI" w:hAnsi="Segoe UI" w:cs="Segoe UI"/>
+            </mc:Choice>
+            <mc:Fallback>
+              <w:rFonts w:ascii="Segoe UI Emoji" w:eastAsia="Segoe UI Emoji" w:hAnsi="Segoe UI Emoji" w:cs="Segoe UI Emoji"/>
+            </mc:Fallback>
+          </mc:AlternateContent>
+          <w:color w:val="24292E"/>
+          <w:sz w:val="21"/>
+          <w:szCs w:val="21"/>
+        </w:rPr>
+        <mc:AlternateContent>
+          <mc:Choice Requires="w16se">
+            <w16se:symEx w16se:font="Segoe UI Emoji" w16se:char="1F60A"/>
+          </mc:Choice>
+          <mc:Fallback>
+            <w:t>😊</w:t>
+          </mc:Fallback>
+        </mc:AlternateContent>
+      </w:r>
+      <w:r>
+        <w:rPr>
+          <w:rFonts w:ascii="Segoe UI" w:hAnsi="Segoe UI" w:cs="Segoe UI"/>
+          <w:color w:val="24292E"/>
+          <w:sz w:val="21"/>
+          <w:szCs w:val="21"/>
+        </w:rPr>
+        <w:t>.</w:t>
+      </w:r>
+    </w:p>
+    <w:p>
+      <w:pPr>
+        <w:pStyle w:val="NormalWeb"/>
+        <w:shd w:val="clear" w:color="auto" w:fill="FFFFFF"/>
+        <w:spacing w:before="0" w:beforeAutospacing="0"/>
+        <w:ind w:left="360"/>
+        <w:rPr>
+          <w:rFonts w:ascii="Segoe UI" w:hAnsi="Segoe UI" w:cs="Segoe UI"/>
+          <w:color w:val="24292E"/>
+          <w:sz w:val="21"/>
+          <w:szCs w:val="21"/>
+        </w:rPr>
+      </w:pPr>
+      <w:r>
+        <w:rPr>
+          <w:rFonts w:ascii="Segoe UI" w:hAnsi="Segoe UI" w:cs="Segoe UI"/>
+          <w:color w:val="24292E"/>
+          <w:sz w:val="21"/>
+          <w:szCs w:val="21"/>
+        </w:rPr>
+        <w:t>Also the result of the assignment, Quote of BTC to US Dollar, reminds me I should have bought some B</w:t>
+      </w:r>
+      <w:r>
+        <w:rPr>
+          <w:rFonts w:ascii="Segoe UI" w:hAnsi="Segoe UI" w:cs="Segoe UI"/>
+          <w:color w:val="24292E"/>
+          <w:sz w:val="21"/>
+          <w:szCs w:val="21"/>
+        </w:rPr>
+        <w:t>itcoins</w:t>
+      </w:r>
+      <w:r>
+        <w:rPr>
+          <w:rFonts w:ascii="Segoe UI" w:hAnsi="Segoe UI" w:cs="Segoe UI"/>
+          <w:color w:val="24292E"/>
+          <w:sz w:val="21"/>
+          <w:szCs w:val="21"/>
+        </w:rPr>
+        <w:t xml:space="preserve"> years ago. It could be a bit more rewarding than coding </w:t>
+      </w:r>
+      <w:r>
+        <w:rPr>
+          <mc:AlternateContent>
+            <mc:Choice Requires="w16se">
+              <w:rFonts w:ascii="Segoe UI" w:hAnsi="Segoe UI" w:cs="Segoe UI"/>
+            </mc:Choice>
+            <mc:Fallback>
+              <w:rFonts w:ascii="Segoe UI Emoji" w:eastAsia="Segoe UI Emoji" w:hAnsi="Segoe UI Emoji" w:cs="Segoe UI Emoji"/>
+            </mc:Fallback>
+          </mc:AlternateContent>
+          <w:color w:val="24292E"/>
+          <w:sz w:val="21"/>
+          <w:szCs w:val="21"/>
+        </w:rPr>
+        <mc:AlternateContent>
+          <mc:Choice Requires="w16se">
+            <w16se:symEx w16se:font="Segoe UI Emoji" w16se:char="1F609"/>
+          </mc:Choice>
+          <mc:Fallback>
+            <w:t>😉</w:t>
+          </mc:Fallback>
+        </mc:AlternateContent>
+      </w:r>
+    </w:p>
+    <w:p>
+      <w:pPr>
+        <w:pStyle w:val="NormalWeb"/>
+        <w:shd w:val="clear" w:color="auto" w:fill="FFFFFF"/>
+        <w:spacing w:before="0" w:beforeAutospacing="0"/>
+        <w:ind w:left="360"/>
+        <w:rPr>
+          <w:rFonts w:ascii="Segoe UI" w:hAnsi="Segoe UI" w:cs="Segoe UI"/>
+          <w:color w:val="24292E"/>
+          <w:sz w:val="21"/>
+          <w:szCs w:val="21"/>
+        </w:rPr>
+      </w:pPr>
+    </w:p>
+    <w:p>
+      <w:pPr>
+        <w:pStyle w:val="NormalWeb"/>
+        <w:shd w:val="clear" w:color="auto" w:fill="FFFFFF"/>
+        <w:spacing w:before="0" w:beforeAutospacing="0"/>
+        <w:rPr>
+          <w:rFonts w:ascii="Segoe UI" w:hAnsi="Segoe UI" w:cs="Segoe UI"/>
+          <w:color w:val="24292E"/>
+          <w:sz w:val="21"/>
+          <w:szCs w:val="21"/>
+        </w:rPr>
+      </w:pPr>
+      <w:r>
+        <w:rPr>
+          <w:rFonts w:ascii="Segoe UI" w:hAnsi="Segoe UI" w:cs="Segoe UI"/>
+          <w:color w:val="24292E"/>
+          <w:sz w:val="21"/>
+          <w:szCs w:val="21"/>
+        </w:rPr>
+        <w:t xml:space="preserve">Question </w:t>
+      </w:r>
+      <w:r>
+        <w:rPr>
+          <w:rFonts w:ascii="Segoe UI" w:hAnsi="Segoe UI" w:cs="Segoe UI"/>
+          <w:color w:val="24292E"/>
+          <w:sz w:val="21"/>
+          <w:szCs w:val="21"/>
+        </w:rPr>
+        <w:t>6</w:t>
+      </w:r>
+      <w:r>
+        <w:rPr>
+          <w:rFonts w:ascii="Segoe UI" w:hAnsi="Segoe UI" w:cs="Segoe UI"/>
+          <w:color w:val="24292E"/>
+          <w:sz w:val="21"/>
+          <w:szCs w:val="21"/>
+        </w:rPr>
+        <w:t>:</w:t>
+      </w:r>
+    </w:p>
+    <w:p>
+      <w:pPr>
+        <w:pStyle w:val="NormalWeb"/>
+        <w:numPr>
+          <w:ilvl w:val="0"/>
+          <w:numId w:val="4"/>
+        </w:numPr>
+        <w:shd w:val="clear" w:color="auto" w:fill="FFFFFF"/>
+        <w:spacing w:before="0" w:beforeAutospacing="0"/>
+        <w:rPr>
+          <w:rFonts w:ascii="Segoe UI" w:hAnsi="Segoe UI" w:cs="Segoe UI"/>
+          <w:color w:val="24292E"/>
+          <w:sz w:val="21"/>
+          <w:szCs w:val="21"/>
+          <w:lang w:val="en-GB"/>
+        </w:rPr>
+      </w:pPr>
+      <w:r>
+        <w:rPr>
+          <w:rFonts w:ascii="Segoe UI" w:hAnsi="Segoe UI" w:cs="Segoe UI"/>
+          <w:color w:val="24292E"/>
+          <w:sz w:val="21"/>
+          <w:szCs w:val="21"/>
+          <w:lang w:val="en-GB"/>
+        </w:rPr>
+        <w:t xml:space="preserve">Please </w:t>
+      </w:r>
+      <w:proofErr w:type="spellStart"/>
+      <w:r>
+        <w:rPr>
+          <w:rFonts w:ascii="Segoe UI" w:hAnsi="Segoe UI" w:cs="Segoe UI"/>
+          <w:color w:val="24292E"/>
+          <w:sz w:val="21"/>
+          <w:szCs w:val="21"/>
+          <w:lang w:val="en-GB"/>
+        </w:rPr>
+        <w:t>me.json</w:t>
+      </w:r>
+      <w:proofErr w:type="spellEnd"/>
+      <w:r>
+        <w:rPr>
+          <w:rFonts w:ascii="Segoe UI" w:hAnsi="Segoe UI" w:cs="Segoe UI"/>
+          <w:color w:val="24292E"/>
+          <w:sz w:val="21"/>
+          <w:szCs w:val="21"/>
+          <w:lang w:val="en-GB"/>
+        </w:rPr>
+        <w:t xml:space="preserve"> in the root directory of the project. </w:t>
+      </w:r>
+    </w:p>
+    <w:p>
+      <w:pPr>
+        <w:pStyle w:val="NormalWeb"/>
+        <w:shd w:val="clear" w:color="auto" w:fill="FFFFFF"/>
+        <w:spacing w:before="0" w:beforeAutospacing="0"/>
+        <w:rPr>
+          <w:rFonts w:ascii="Segoe UI" w:hAnsi="Segoe UI" w:cs="Segoe UI"/>
+          <w:color w:val="24292E"/>
+          <w:sz w:val="21"/>
+          <w:szCs w:val="21"/>
+        </w:rPr>
+      </w:pPr>
+      <w:r>
+        <w:rPr>
+          <w:rFonts w:ascii="Segoe UI" w:hAnsi="Segoe UI" w:cs="Segoe UI"/>
+          <w:color w:val="24292E"/>
+          <w:sz w:val="21"/>
+          <w:szCs w:val="21"/>
+        </w:rPr>
+        <w:t xml:space="preserve">   </w:t>
+      </w:r>
+    </w:p>
+    <w:p>
+      <w:pPr>
+        <w:pStyle w:val="NormalWeb"/>
+        <w:shd w:val="clear" w:color="auto" w:fill="FFFFFF"/>
+        <w:spacing w:before="0" w:beforeAutospacing="0"/>
+        <w:ind w:left="360" w:firstLine="720"/>
+        <w:rPr>
+          <w:rFonts w:ascii="Consolas" w:hAnsi="Consolas" w:cs="Consolas"/>
+          <w:color w:val="000000"/>
+          <w:sz w:val="19"/>
+          <w:szCs w:val="19"/>
+        </w:rPr>
+      </w:pPr>
+    </w:p>
+    <w:p>
+      <w:pPr>
+        <w:pStyle w:val="NormalWeb"/>
+        <w:shd w:val="clear" w:color="auto" w:fill="FFFFFF"/>
+        <w:spacing w:before="0" w:beforeAutospacing="0"/>
+        <w:rPr>
+          <w:rFonts w:ascii="Segoe UI" w:hAnsi="Segoe UI" w:cs="Segoe UI"/>
+          <w:color w:val="24292E"/>
+          <w:sz w:val="21"/>
+          <w:szCs w:val="21"/>
+        </w:rPr>
+      </w:pPr>
+    </w:p>
+    <w:p>
+      <w:pPr>
+        <w:pStyle w:val="NormalWeb"/>
+        <w:shd w:val="clear" w:color="auto" w:fill="FFFFFF"/>
+        <w:spacing w:before="0" w:beforeAutospacing="0"/>
+        <w:ind w:left="360"/>
+        <w:rPr>
+          <w:rFonts w:ascii="Segoe UI" w:hAnsi="Segoe UI" w:cs="Segoe UI"/>
+          <w:color w:val="24292E"/>
+          <w:sz w:val="21"/>
+          <w:szCs w:val="21"/>
+        </w:rPr>
+      </w:pPr>
     </w:p>
     <w:p>
       <w:pPr>
@@ -625,14 +2162,6 @@
           <w:color w:val="24292E"/>
           <w:sz w:val="21"/>
           <w:szCs w:val="21"/>
-        </w:rPr>
-      </w:pPr>
-    </w:p>
-    <w:p>
-      <w:pPr>
-        <w:pStyle w:val="PlainText"/>
-        <w:rPr>
-          <w:rFonts w:ascii="Courier New" w:hAnsi="Courier New" w:cs="Courier New"/>
         </w:rPr>
       </w:pPr>
     </w:p>
@@ -646,12 +2175,62 @@
 </w:document>
 </file>
 
+<file path=word/endnotes.xml><?xml version="1.0" encoding="utf-8"?>
+<w:endnotes xmlns:wpc="http://schemas.microsoft.com/office/word/2010/wordprocessingCanvas" xmlns:cx="http://schemas.microsoft.com/office/drawing/2014/chartex" xmlns:cx1="http://schemas.microsoft.com/office/drawing/2015/9/8/chartex" xmlns:cx2="http://schemas.microsoft.com/office/drawing/2015/10/21/chartex" xmlns:cx3="http://schemas.microsoft.com/office/drawing/2016/5/9/chartex" xmlns:cx4="http://schemas.microsoft.com/office/drawing/2016/5/10/chartex" xmlns:cx5="http://schemas.microsoft.com/office/drawing/2016/5/11/chartex" xmlns:cx6="http://schemas.microsoft.com/office/drawing/2016/5/12/chartex" xmlns:cx7="http://schemas.microsoft.com/office/drawing/2016/5/13/chartex" xmlns:cx8="http://schemas.microsoft.com/office/drawing/2016/5/14/chartex" xmlns:mc="http://schemas.openxmlformats.org/markup-compatibility/2006" xmlns:aink="http://schemas.microsoft.com/office/drawing/2016/ink" xmlns:am3d="http://schemas.microsoft.com/office/drawing/2017/model3d" xmlns:o="urn:schemas-microsoft-com:office:office" xmlns:r="http://schemas.openxmlformats.org/officeDocument/2006/relationships" xmlns:m="http://schemas.openxmlformats.org/officeDocument/2006/math" xmlns:v="urn:schemas-microsoft-com:vml" xmlns:wp14="http://schemas.microsoft.com/office/word/2010/wordprocessingDrawing" xmlns:wp="http://schemas.openxmlformats.org/drawingml/2006/wordprocessingDrawing" xmlns:w10="urn:schemas-microsoft-com:office:word" xmlns:w="http://schemas.openxmlformats.org/wordprocessingml/2006/main" xmlns:w14="http://schemas.microsoft.com/office/word/2010/wordml" xmlns:w15="http://schemas.microsoft.com/office/word/2012/wordml" xmlns:w16cid="http://schemas.microsoft.com/office/word/2016/wordml/cid" xmlns:w16se="http://schemas.microsoft.com/office/word/2015/wordml/symex" xmlns:wpg="http://schemas.microsoft.com/office/word/2010/wordprocessingGroup" xmlns:wpi="http://schemas.microsoft.com/office/word/2010/wordprocessingInk" xmlns:wne="http://schemas.microsoft.com/office/word/2006/wordml" xmlns:wps="http://schemas.microsoft.com/office/word/2010/wordprocessingShape" mc:Ignorable="w14 w15 w16se w16cid wp14">
+  <w:endnote w:type="separator" w:id="-1">
+    <w:p>
+      <w:pPr>
+        <w:spacing w:after="0" w:line="240" w:lineRule="auto"/>
+      </w:pPr>
+      <w:r>
+        <w:separator/>
+      </w:r>
+    </w:p>
+  </w:endnote>
+  <w:endnote w:type="continuationSeparator" w:id="0">
+    <w:p>
+      <w:pPr>
+        <w:spacing w:after="0" w:line="240" w:lineRule="auto"/>
+      </w:pPr>
+      <w:r>
+        <w:continuationSeparator/>
+      </w:r>
+    </w:p>
+  </w:endnote>
+</w:endnotes>
+</file>
+
+<file path=word/footnotes.xml><?xml version="1.0" encoding="utf-8"?>
+<w:footnotes xmlns:wpc="http://schemas.microsoft.com/office/word/2010/wordprocessingCanvas" xmlns:cx="http://schemas.microsoft.com/office/drawing/2014/chartex" xmlns:cx1="http://schemas.microsoft.com/office/drawing/2015/9/8/chartex" xmlns:cx2="http://schemas.microsoft.com/office/drawing/2015/10/21/chartex" xmlns:cx3="http://schemas.microsoft.com/office/drawing/2016/5/9/chartex" xmlns:cx4="http://schemas.microsoft.com/office/drawing/2016/5/10/chartex" xmlns:cx5="http://schemas.microsoft.com/office/drawing/2016/5/11/chartex" xmlns:cx6="http://schemas.microsoft.com/office/drawing/2016/5/12/chartex" xmlns:cx7="http://schemas.microsoft.com/office/drawing/2016/5/13/chartex" xmlns:cx8="http://schemas.microsoft.com/office/drawing/2016/5/14/chartex" xmlns:mc="http://schemas.openxmlformats.org/markup-compatibility/2006" xmlns:aink="http://schemas.microsoft.com/office/drawing/2016/ink" xmlns:am3d="http://schemas.microsoft.com/office/drawing/2017/model3d" xmlns:o="urn:schemas-microsoft-com:office:office" xmlns:r="http://schemas.openxmlformats.org/officeDocument/2006/relationships" xmlns:m="http://schemas.openxmlformats.org/officeDocument/2006/math" xmlns:v="urn:schemas-microsoft-com:vml" xmlns:wp14="http://schemas.microsoft.com/office/word/2010/wordprocessingDrawing" xmlns:wp="http://schemas.openxmlformats.org/drawingml/2006/wordprocessingDrawing" xmlns:w10="urn:schemas-microsoft-com:office:word" xmlns:w="http://schemas.openxmlformats.org/wordprocessingml/2006/main" xmlns:w14="http://schemas.microsoft.com/office/word/2010/wordml" xmlns:w15="http://schemas.microsoft.com/office/word/2012/wordml" xmlns:w16cid="http://schemas.microsoft.com/office/word/2016/wordml/cid" xmlns:w16se="http://schemas.microsoft.com/office/word/2015/wordml/symex" xmlns:wpg="http://schemas.microsoft.com/office/word/2010/wordprocessingGroup" xmlns:wpi="http://schemas.microsoft.com/office/word/2010/wordprocessingInk" xmlns:wne="http://schemas.microsoft.com/office/word/2006/wordml" xmlns:wps="http://schemas.microsoft.com/office/word/2010/wordprocessingShape" mc:Ignorable="w14 w15 w16se w16cid wp14">
+  <w:footnote w:type="separator" w:id="-1">
+    <w:p>
+      <w:pPr>
+        <w:spacing w:after="0" w:line="240" w:lineRule="auto"/>
+      </w:pPr>
+      <w:r>
+        <w:separator/>
+      </w:r>
+    </w:p>
+  </w:footnote>
+  <w:footnote w:type="continuationSeparator" w:id="0">
+    <w:p>
+      <w:pPr>
+        <w:spacing w:after="0" w:line="240" w:lineRule="auto"/>
+      </w:pPr>
+      <w:r>
+        <w:continuationSeparator/>
+      </w:r>
+    </w:p>
+  </w:footnote>
+</w:footnotes>
+</file>
+
 <file path=word/numbering.xml><?xml version="1.0" encoding="utf-8"?>
 <w:numbering xmlns:wpc="http://schemas.microsoft.com/office/word/2010/wordprocessingCanvas" xmlns:cx="http://schemas.microsoft.com/office/drawing/2014/chartex" xmlns:cx1="http://schemas.microsoft.com/office/drawing/2015/9/8/chartex" xmlns:cx2="http://schemas.microsoft.com/office/drawing/2015/10/21/chartex" xmlns:cx3="http://schemas.microsoft.com/office/drawing/2016/5/9/chartex" xmlns:cx4="http://schemas.microsoft.com/office/drawing/2016/5/10/chartex" xmlns:cx5="http://schemas.microsoft.com/office/drawing/2016/5/11/chartex" xmlns:cx6="http://schemas.microsoft.com/office/drawing/2016/5/12/chartex" xmlns:cx7="http://schemas.microsoft.com/office/drawing/2016/5/13/chartex" xmlns:cx8="http://schemas.microsoft.com/office/drawing/2016/5/14/chartex" xmlns:mc="http://schemas.openxmlformats.org/markup-compatibility/2006" xmlns:aink="http://schemas.microsoft.com/office/drawing/2016/ink" xmlns:am3d="http://schemas.microsoft.com/office/drawing/2017/model3d" xmlns:o="urn:schemas-microsoft-com:office:office" xmlns:r="http://schemas.openxmlformats.org/officeDocument/2006/relationships" xmlns:m="http://schemas.openxmlformats.org/officeDocument/2006/math" xmlns:v="urn:schemas-microsoft-com:vml" xmlns:wp14="http://schemas.microsoft.com/office/word/2010/wordprocessingDrawing" xmlns:wp="http://schemas.openxmlformats.org/drawingml/2006/wordprocessingDrawing" xmlns:w10="urn:schemas-microsoft-com:office:word" xmlns:w="http://schemas.openxmlformats.org/wordprocessingml/2006/main" xmlns:w14="http://schemas.microsoft.com/office/word/2010/wordml" xmlns:w15="http://schemas.microsoft.com/office/word/2012/wordml" xmlns:w16cid="http://schemas.microsoft.com/office/word/2016/wordml/cid" xmlns:w16se="http://schemas.microsoft.com/office/word/2015/wordml/symex" xmlns:wpg="http://schemas.microsoft.com/office/word/2010/wordprocessingGroup" xmlns:wpi="http://schemas.microsoft.com/office/word/2010/wordprocessingInk" xmlns:wne="http://schemas.microsoft.com/office/word/2006/wordml" xmlns:wps="http://schemas.microsoft.com/office/word/2010/wordprocessingShape" mc:Ignorable="w14 w15 w16se w16cid wp14">
   <w:abstractNum w:abstractNumId="0" w15:restartNumberingAfterBreak="0">
-    <w:nsid w:val="62860C51"/>
+    <w:nsid w:val="34D229B2"/>
     <w:multiLevelType w:val="hybridMultilevel"/>
-    <w:tmpl w:val="552837F2"/>
+    <w:tmpl w:val="9DF40A7C"/>
     <w:lvl w:ilvl="0" w:tplc="04090001">
       <w:start w:val="1"/>
       <w:numFmt w:val="bullet"/>
@@ -761,8 +2340,355 @@
       </w:rPr>
     </w:lvl>
   </w:abstractNum>
+  <w:abstractNum w:abstractNumId="1" w15:restartNumberingAfterBreak="0">
+    <w:nsid w:val="49F16400"/>
+    <w:multiLevelType w:val="hybridMultilevel"/>
+    <w:tmpl w:val="55423668"/>
+    <w:lvl w:ilvl="0" w:tplc="04090001">
+      <w:start w:val="1"/>
+      <w:numFmt w:val="bullet"/>
+      <w:lvlText w:val=""/>
+      <w:lvlJc w:val="left"/>
+      <w:pPr>
+        <w:ind w:left="720" w:hanging="360"/>
+      </w:pPr>
+      <w:rPr>
+        <w:rFonts w:ascii="Symbol" w:hAnsi="Symbol" w:hint="default"/>
+      </w:rPr>
+    </w:lvl>
+    <w:lvl w:ilvl="1" w:tplc="04090003" w:tentative="1">
+      <w:start w:val="1"/>
+      <w:numFmt w:val="bullet"/>
+      <w:lvlText w:val="o"/>
+      <w:lvlJc w:val="left"/>
+      <w:pPr>
+        <w:ind w:left="1440" w:hanging="360"/>
+      </w:pPr>
+      <w:rPr>
+        <w:rFonts w:ascii="Courier New" w:hAnsi="Courier New" w:cs="Courier New" w:hint="default"/>
+      </w:rPr>
+    </w:lvl>
+    <w:lvl w:ilvl="2" w:tplc="04090005" w:tentative="1">
+      <w:start w:val="1"/>
+      <w:numFmt w:val="bullet"/>
+      <w:lvlText w:val=""/>
+      <w:lvlJc w:val="left"/>
+      <w:pPr>
+        <w:ind w:left="2160" w:hanging="360"/>
+      </w:pPr>
+      <w:rPr>
+        <w:rFonts w:ascii="Wingdings" w:hAnsi="Wingdings" w:hint="default"/>
+      </w:rPr>
+    </w:lvl>
+    <w:lvl w:ilvl="3" w:tplc="04090001" w:tentative="1">
+      <w:start w:val="1"/>
+      <w:numFmt w:val="bullet"/>
+      <w:lvlText w:val=""/>
+      <w:lvlJc w:val="left"/>
+      <w:pPr>
+        <w:ind w:left="2880" w:hanging="360"/>
+      </w:pPr>
+      <w:rPr>
+        <w:rFonts w:ascii="Symbol" w:hAnsi="Symbol" w:hint="default"/>
+      </w:rPr>
+    </w:lvl>
+    <w:lvl w:ilvl="4" w:tplc="04090003" w:tentative="1">
+      <w:start w:val="1"/>
+      <w:numFmt w:val="bullet"/>
+      <w:lvlText w:val="o"/>
+      <w:lvlJc w:val="left"/>
+      <w:pPr>
+        <w:ind w:left="3600" w:hanging="360"/>
+      </w:pPr>
+      <w:rPr>
+        <w:rFonts w:ascii="Courier New" w:hAnsi="Courier New" w:cs="Courier New" w:hint="default"/>
+      </w:rPr>
+    </w:lvl>
+    <w:lvl w:ilvl="5" w:tplc="04090005" w:tentative="1">
+      <w:start w:val="1"/>
+      <w:numFmt w:val="bullet"/>
+      <w:lvlText w:val=""/>
+      <w:lvlJc w:val="left"/>
+      <w:pPr>
+        <w:ind w:left="4320" w:hanging="360"/>
+      </w:pPr>
+      <w:rPr>
+        <w:rFonts w:ascii="Wingdings" w:hAnsi="Wingdings" w:hint="default"/>
+      </w:rPr>
+    </w:lvl>
+    <w:lvl w:ilvl="6" w:tplc="04090001" w:tentative="1">
+      <w:start w:val="1"/>
+      <w:numFmt w:val="bullet"/>
+      <w:lvlText w:val=""/>
+      <w:lvlJc w:val="left"/>
+      <w:pPr>
+        <w:ind w:left="5040" w:hanging="360"/>
+      </w:pPr>
+      <w:rPr>
+        <w:rFonts w:ascii="Symbol" w:hAnsi="Symbol" w:hint="default"/>
+      </w:rPr>
+    </w:lvl>
+    <w:lvl w:ilvl="7" w:tplc="04090003" w:tentative="1">
+      <w:start w:val="1"/>
+      <w:numFmt w:val="bullet"/>
+      <w:lvlText w:val="o"/>
+      <w:lvlJc w:val="left"/>
+      <w:pPr>
+        <w:ind w:left="5760" w:hanging="360"/>
+      </w:pPr>
+      <w:rPr>
+        <w:rFonts w:ascii="Courier New" w:hAnsi="Courier New" w:cs="Courier New" w:hint="default"/>
+      </w:rPr>
+    </w:lvl>
+    <w:lvl w:ilvl="8" w:tplc="04090005" w:tentative="1">
+      <w:start w:val="1"/>
+      <w:numFmt w:val="bullet"/>
+      <w:lvlText w:val=""/>
+      <w:lvlJc w:val="left"/>
+      <w:pPr>
+        <w:ind w:left="6480" w:hanging="360"/>
+      </w:pPr>
+      <w:rPr>
+        <w:rFonts w:ascii="Wingdings" w:hAnsi="Wingdings" w:hint="default"/>
+      </w:rPr>
+    </w:lvl>
+  </w:abstractNum>
+  <w:abstractNum w:abstractNumId="2" w15:restartNumberingAfterBreak="0">
+    <w:nsid w:val="51DD47F2"/>
+    <w:multiLevelType w:val="hybridMultilevel"/>
+    <w:tmpl w:val="A8A65B10"/>
+    <w:lvl w:ilvl="0" w:tplc="F490EDC0">
+      <w:numFmt w:val="bullet"/>
+      <w:lvlText w:val="-"/>
+      <w:lvlJc w:val="left"/>
+      <w:pPr>
+        <w:ind w:left="360" w:hanging="360"/>
+      </w:pPr>
+      <w:rPr>
+        <w:rFonts w:ascii="Segoe UI" w:eastAsia="Times New Roman" w:hAnsi="Segoe UI" w:cs="Segoe UI" w:hint="default"/>
+      </w:rPr>
+    </w:lvl>
+    <w:lvl w:ilvl="1" w:tplc="04090003">
+      <w:start w:val="1"/>
+      <w:numFmt w:val="bullet"/>
+      <w:lvlText w:val="o"/>
+      <w:lvlJc w:val="left"/>
+      <w:pPr>
+        <w:ind w:left="1080" w:hanging="360"/>
+      </w:pPr>
+      <w:rPr>
+        <w:rFonts w:ascii="Courier New" w:hAnsi="Courier New" w:cs="Courier New" w:hint="default"/>
+      </w:rPr>
+    </w:lvl>
+    <w:lvl w:ilvl="2" w:tplc="04090005" w:tentative="1">
+      <w:start w:val="1"/>
+      <w:numFmt w:val="bullet"/>
+      <w:lvlText w:val=""/>
+      <w:lvlJc w:val="left"/>
+      <w:pPr>
+        <w:ind w:left="1800" w:hanging="360"/>
+      </w:pPr>
+      <w:rPr>
+        <w:rFonts w:ascii="Wingdings" w:hAnsi="Wingdings" w:hint="default"/>
+      </w:rPr>
+    </w:lvl>
+    <w:lvl w:ilvl="3" w:tplc="04090001" w:tentative="1">
+      <w:start w:val="1"/>
+      <w:numFmt w:val="bullet"/>
+      <w:lvlText w:val=""/>
+      <w:lvlJc w:val="left"/>
+      <w:pPr>
+        <w:ind w:left="2520" w:hanging="360"/>
+      </w:pPr>
+      <w:rPr>
+        <w:rFonts w:ascii="Symbol" w:hAnsi="Symbol" w:hint="default"/>
+      </w:rPr>
+    </w:lvl>
+    <w:lvl w:ilvl="4" w:tplc="04090003" w:tentative="1">
+      <w:start w:val="1"/>
+      <w:numFmt w:val="bullet"/>
+      <w:lvlText w:val="o"/>
+      <w:lvlJc w:val="left"/>
+      <w:pPr>
+        <w:ind w:left="3240" w:hanging="360"/>
+      </w:pPr>
+      <w:rPr>
+        <w:rFonts w:ascii="Courier New" w:hAnsi="Courier New" w:cs="Courier New" w:hint="default"/>
+      </w:rPr>
+    </w:lvl>
+    <w:lvl w:ilvl="5" w:tplc="04090005" w:tentative="1">
+      <w:start w:val="1"/>
+      <w:numFmt w:val="bullet"/>
+      <w:lvlText w:val=""/>
+      <w:lvlJc w:val="left"/>
+      <w:pPr>
+        <w:ind w:left="3960" w:hanging="360"/>
+      </w:pPr>
+      <w:rPr>
+        <w:rFonts w:ascii="Wingdings" w:hAnsi="Wingdings" w:hint="default"/>
+      </w:rPr>
+    </w:lvl>
+    <w:lvl w:ilvl="6" w:tplc="04090001" w:tentative="1">
+      <w:start w:val="1"/>
+      <w:numFmt w:val="bullet"/>
+      <w:lvlText w:val=""/>
+      <w:lvlJc w:val="left"/>
+      <w:pPr>
+        <w:ind w:left="4680" w:hanging="360"/>
+      </w:pPr>
+      <w:rPr>
+        <w:rFonts w:ascii="Symbol" w:hAnsi="Symbol" w:hint="default"/>
+      </w:rPr>
+    </w:lvl>
+    <w:lvl w:ilvl="7" w:tplc="04090003" w:tentative="1">
+      <w:start w:val="1"/>
+      <w:numFmt w:val="bullet"/>
+      <w:lvlText w:val="o"/>
+      <w:lvlJc w:val="left"/>
+      <w:pPr>
+        <w:ind w:left="5400" w:hanging="360"/>
+      </w:pPr>
+      <w:rPr>
+        <w:rFonts w:ascii="Courier New" w:hAnsi="Courier New" w:cs="Courier New" w:hint="default"/>
+      </w:rPr>
+    </w:lvl>
+    <w:lvl w:ilvl="8" w:tplc="04090005" w:tentative="1">
+      <w:start w:val="1"/>
+      <w:numFmt w:val="bullet"/>
+      <w:lvlText w:val=""/>
+      <w:lvlJc w:val="left"/>
+      <w:pPr>
+        <w:ind w:left="6120" w:hanging="360"/>
+      </w:pPr>
+      <w:rPr>
+        <w:rFonts w:ascii="Wingdings" w:hAnsi="Wingdings" w:hint="default"/>
+      </w:rPr>
+    </w:lvl>
+  </w:abstractNum>
+  <w:abstractNum w:abstractNumId="3" w15:restartNumberingAfterBreak="0">
+    <w:nsid w:val="62860C51"/>
+    <w:multiLevelType w:val="hybridMultilevel"/>
+    <w:tmpl w:val="552837F2"/>
+    <w:lvl w:ilvl="0" w:tplc="04090001">
+      <w:start w:val="1"/>
+      <w:numFmt w:val="bullet"/>
+      <w:lvlText w:val=""/>
+      <w:lvlJc w:val="left"/>
+      <w:pPr>
+        <w:ind w:left="720" w:hanging="360"/>
+      </w:pPr>
+      <w:rPr>
+        <w:rFonts w:ascii="Symbol" w:hAnsi="Symbol" w:hint="default"/>
+      </w:rPr>
+    </w:lvl>
+    <w:lvl w:ilvl="1" w:tplc="04090003" w:tentative="1">
+      <w:start w:val="1"/>
+      <w:numFmt w:val="bullet"/>
+      <w:lvlText w:val="o"/>
+      <w:lvlJc w:val="left"/>
+      <w:pPr>
+        <w:ind w:left="1440" w:hanging="360"/>
+      </w:pPr>
+      <w:rPr>
+        <w:rFonts w:ascii="Courier New" w:hAnsi="Courier New" w:cs="Courier New" w:hint="default"/>
+      </w:rPr>
+    </w:lvl>
+    <w:lvl w:ilvl="2" w:tplc="04090005" w:tentative="1">
+      <w:start w:val="1"/>
+      <w:numFmt w:val="bullet"/>
+      <w:lvlText w:val=""/>
+      <w:lvlJc w:val="left"/>
+      <w:pPr>
+        <w:ind w:left="2160" w:hanging="360"/>
+      </w:pPr>
+      <w:rPr>
+        <w:rFonts w:ascii="Wingdings" w:hAnsi="Wingdings" w:hint="default"/>
+      </w:rPr>
+    </w:lvl>
+    <w:lvl w:ilvl="3" w:tplc="04090001" w:tentative="1">
+      <w:start w:val="1"/>
+      <w:numFmt w:val="bullet"/>
+      <w:lvlText w:val=""/>
+      <w:lvlJc w:val="left"/>
+      <w:pPr>
+        <w:ind w:left="2880" w:hanging="360"/>
+      </w:pPr>
+      <w:rPr>
+        <w:rFonts w:ascii="Symbol" w:hAnsi="Symbol" w:hint="default"/>
+      </w:rPr>
+    </w:lvl>
+    <w:lvl w:ilvl="4" w:tplc="04090003" w:tentative="1">
+      <w:start w:val="1"/>
+      <w:numFmt w:val="bullet"/>
+      <w:lvlText w:val="o"/>
+      <w:lvlJc w:val="left"/>
+      <w:pPr>
+        <w:ind w:left="3600" w:hanging="360"/>
+      </w:pPr>
+      <w:rPr>
+        <w:rFonts w:ascii="Courier New" w:hAnsi="Courier New" w:cs="Courier New" w:hint="default"/>
+      </w:rPr>
+    </w:lvl>
+    <w:lvl w:ilvl="5" w:tplc="04090005" w:tentative="1">
+      <w:start w:val="1"/>
+      <w:numFmt w:val="bullet"/>
+      <w:lvlText w:val=""/>
+      <w:lvlJc w:val="left"/>
+      <w:pPr>
+        <w:ind w:left="4320" w:hanging="360"/>
+      </w:pPr>
+      <w:rPr>
+        <w:rFonts w:ascii="Wingdings" w:hAnsi="Wingdings" w:hint="default"/>
+      </w:rPr>
+    </w:lvl>
+    <w:lvl w:ilvl="6" w:tplc="04090001" w:tentative="1">
+      <w:start w:val="1"/>
+      <w:numFmt w:val="bullet"/>
+      <w:lvlText w:val=""/>
+      <w:lvlJc w:val="left"/>
+      <w:pPr>
+        <w:ind w:left="5040" w:hanging="360"/>
+      </w:pPr>
+      <w:rPr>
+        <w:rFonts w:ascii="Symbol" w:hAnsi="Symbol" w:hint="default"/>
+      </w:rPr>
+    </w:lvl>
+    <w:lvl w:ilvl="7" w:tplc="04090003" w:tentative="1">
+      <w:start w:val="1"/>
+      <w:numFmt w:val="bullet"/>
+      <w:lvlText w:val="o"/>
+      <w:lvlJc w:val="left"/>
+      <w:pPr>
+        <w:ind w:left="5760" w:hanging="360"/>
+      </w:pPr>
+      <w:rPr>
+        <w:rFonts w:ascii="Courier New" w:hAnsi="Courier New" w:cs="Courier New" w:hint="default"/>
+      </w:rPr>
+    </w:lvl>
+    <w:lvl w:ilvl="8" w:tplc="04090005" w:tentative="1">
+      <w:start w:val="1"/>
+      <w:numFmt w:val="bullet"/>
+      <w:lvlText w:val=""/>
+      <w:lvlJc w:val="left"/>
+      <w:pPr>
+        <w:ind w:left="6480" w:hanging="360"/>
+      </w:pPr>
+      <w:rPr>
+        <w:rFonts w:ascii="Wingdings" w:hAnsi="Wingdings" w:hint="default"/>
+      </w:rPr>
+    </w:lvl>
+  </w:abstractNum>
   <w:num w:numId="1">
+    <w:abstractNumId w:val="3"/>
+  </w:num>
+  <w:num w:numId="2">
+    <w:abstractNumId w:val="1"/>
+  </w:num>
+  <w:num w:numId="3">
     <w:abstractNumId w:val="0"/>
+  </w:num>
+  <w:num w:numId="4">
+    <w:abstractNumId w:val="2"/>
   </w:num>
 </w:numbering>
 </file>
@@ -1185,6 +3111,29 @@
       <w:szCs w:val="48"/>
     </w:rPr>
   </w:style>
+  <w:style w:type="paragraph" w:styleId="Heading2">
+    <w:name w:val="heading 2"/>
+    <w:basedOn w:val="Normal"/>
+    <w:next w:val="Normal"/>
+    <w:link w:val="Heading2Char"/>
+    <w:uiPriority w:val="9"/>
+    <w:semiHidden/>
+    <w:unhideWhenUsed/>
+    <w:qFormat/>
+    <w:rsid w:val="00421E26"/>
+    <w:pPr>
+      <w:keepNext/>
+      <w:keepLines/>
+      <w:spacing w:before="40" w:after="0"/>
+      <w:outlineLvl w:val="1"/>
+    </w:pPr>
+    <w:rPr>
+      <w:rFonts w:asciiTheme="majorHAnsi" w:eastAsiaTheme="majorEastAsia" w:hAnsiTheme="majorHAnsi" w:cstheme="majorBidi"/>
+      <w:color w:val="2F5496" w:themeColor="accent1" w:themeShade="BF"/>
+      <w:sz w:val="26"/>
+      <w:szCs w:val="26"/>
+    </w:rPr>
+  </w:style>
   <w:style w:type="character" w:default="1" w:styleId="DefaultParagraphFont">
     <w:name w:val="Default Paragraph Font"/>
     <w:uiPriority w:val="1"/>
@@ -1259,7 +3208,6 @@
     <w:name w:val="Normal (Web)"/>
     <w:basedOn w:val="Normal"/>
     <w:uiPriority w:val="99"/>
-    <w:semiHidden/>
     <w:unhideWhenUsed/>
     <w:rsid w:val="008C19E6"/>
     <w:pPr>
@@ -1299,6 +3247,76 @@
       <w:rFonts w:ascii="Segoe UI" w:hAnsi="Segoe UI" w:cs="Segoe UI"/>
       <w:sz w:val="18"/>
       <w:szCs w:val="18"/>
+    </w:rPr>
+  </w:style>
+  <w:style w:type="paragraph" w:styleId="Header">
+    <w:name w:val="header"/>
+    <w:basedOn w:val="Normal"/>
+    <w:link w:val="HeaderChar"/>
+    <w:uiPriority w:val="99"/>
+    <w:unhideWhenUsed/>
+    <w:rsid w:val="0052466E"/>
+    <w:pPr>
+      <w:tabs>
+        <w:tab w:val="center" w:pos="4680"/>
+        <w:tab w:val="right" w:pos="9360"/>
+      </w:tabs>
+      <w:spacing w:after="0" w:line="240" w:lineRule="auto"/>
+    </w:pPr>
+  </w:style>
+  <w:style w:type="character" w:customStyle="1" w:styleId="HeaderChar">
+    <w:name w:val="Header Char"/>
+    <w:basedOn w:val="DefaultParagraphFont"/>
+    <w:link w:val="Header"/>
+    <w:uiPriority w:val="99"/>
+    <w:rsid w:val="0052466E"/>
+  </w:style>
+  <w:style w:type="paragraph" w:styleId="Footer">
+    <w:name w:val="footer"/>
+    <w:basedOn w:val="Normal"/>
+    <w:link w:val="FooterChar"/>
+    <w:uiPriority w:val="99"/>
+    <w:unhideWhenUsed/>
+    <w:rsid w:val="0052466E"/>
+    <w:pPr>
+      <w:tabs>
+        <w:tab w:val="center" w:pos="4680"/>
+        <w:tab w:val="right" w:pos="9360"/>
+      </w:tabs>
+      <w:spacing w:after="0" w:line="240" w:lineRule="auto"/>
+    </w:pPr>
+  </w:style>
+  <w:style w:type="character" w:customStyle="1" w:styleId="FooterChar">
+    <w:name w:val="Footer Char"/>
+    <w:basedOn w:val="DefaultParagraphFont"/>
+    <w:link w:val="Footer"/>
+    <w:uiPriority w:val="99"/>
+    <w:rsid w:val="0052466E"/>
+  </w:style>
+  <w:style w:type="character" w:customStyle="1" w:styleId="Heading2Char">
+    <w:name w:val="Heading 2 Char"/>
+    <w:basedOn w:val="DefaultParagraphFont"/>
+    <w:link w:val="Heading2"/>
+    <w:uiPriority w:val="9"/>
+    <w:semiHidden/>
+    <w:rsid w:val="00421E26"/>
+    <w:rPr>
+      <w:rFonts w:asciiTheme="majorHAnsi" w:eastAsiaTheme="majorEastAsia" w:hAnsiTheme="majorHAnsi" w:cstheme="majorBidi"/>
+      <w:color w:val="2F5496" w:themeColor="accent1" w:themeShade="BF"/>
+      <w:sz w:val="26"/>
+      <w:szCs w:val="26"/>
+    </w:rPr>
+  </w:style>
+  <w:style w:type="character" w:styleId="Hyperlink">
+    <w:name w:val="Hyperlink"/>
+    <w:basedOn w:val="DefaultParagraphFont"/>
+    <w:uiPriority w:val="99"/>
+    <w:semiHidden/>
+    <w:unhideWhenUsed/>
+    <w:rsid w:val="00263D84"/>
+    <w:rPr>
+      <w:color w:val="0000FF"/>
+      <w:u w:val="single"/>
     </w:rPr>
   </w:style>
 </w:styles>

</xml_diff>

<commit_message>
Add how to run project in documentation
</commit_message>
<xml_diff>
--- a/README.docx
+++ b/README.docx
@@ -73,6 +73,238 @@
           <w:szCs w:val="30"/>
         </w:rPr>
       </w:pPr>
+    </w:p>
+    <w:p>
+      <w:pPr>
+        <w:pBdr>
+          <w:bottom w:val="single" w:sz="6" w:space="4" w:color="EAECEF"/>
+        </w:pBdr>
+        <w:shd w:val="clear" w:color="auto" w:fill="FFFFFF"/>
+        <w:spacing w:before="100" w:beforeAutospacing="1" w:after="240" w:line="240" w:lineRule="auto"/>
+        <w:outlineLvl w:val="0"/>
+        <w:rPr>
+          <w:rFonts w:ascii="Segoe UI" w:eastAsia="Times New Roman" w:hAnsi="Segoe UI" w:cs="Segoe UI"/>
+          <w:b/>
+          <w:bCs/>
+          <w:color w:val="24292E"/>
+          <w:kern w:val="36"/>
+          <w:sz w:val="30"/>
+          <w:szCs w:val="30"/>
+        </w:rPr>
+      </w:pPr>
+      <w:r>
+        <w:rPr>
+          <w:rFonts w:ascii="Segoe UI" w:eastAsia="Times New Roman" w:hAnsi="Segoe UI" w:cs="Segoe UI"/>
+          <w:b/>
+          <w:bCs/>
+          <w:color w:val="24292E"/>
+          <w:kern w:val="36"/>
+          <w:sz w:val="30"/>
+          <w:szCs w:val="30"/>
+        </w:rPr>
+        <w:t>How to run application</w:t>
+      </w:r>
+      <w:r>
+        <w:rPr>
+          <w:rFonts w:ascii="Segoe UI" w:eastAsia="Times New Roman" w:hAnsi="Segoe UI" w:cs="Segoe UI"/>
+          <w:b/>
+          <w:bCs/>
+          <w:color w:val="24292E"/>
+          <w:kern w:val="36"/>
+          <w:sz w:val="30"/>
+          <w:szCs w:val="30"/>
+        </w:rPr>
+        <w:t xml:space="preserve"> </w:t>
+      </w:r>
+    </w:p>
+    <w:p>
+      <w:pPr>
+        <w:pStyle w:val="NormalWeb"/>
+        <w:shd w:val="clear" w:color="auto" w:fill="FFFFFF"/>
+        <w:spacing w:before="0" w:beforeAutospacing="0"/>
+        <w:rPr>
+          <w:rFonts w:ascii="Segoe UI" w:hAnsi="Segoe UI" w:cs="Segoe UI"/>
+          <w:color w:val="24292E"/>
+          <w:sz w:val="21"/>
+          <w:szCs w:val="21"/>
+        </w:rPr>
+      </w:pPr>
+      <w:r>
+        <w:rPr>
+          <w:rFonts w:ascii="Segoe UI" w:hAnsi="Segoe UI" w:cs="Segoe UI"/>
+          <w:color w:val="24292E"/>
+          <w:sz w:val="21"/>
+          <w:szCs w:val="21"/>
+        </w:rPr>
+        <w:t xml:space="preserve">Navigate to source code direct, and then navigate to </w:t>
+      </w:r>
+      <w:proofErr w:type="spellStart"/>
+      <w:r>
+        <w:rPr>
+          <w:rFonts w:ascii="Segoe UI" w:hAnsi="Segoe UI" w:cs="Segoe UI"/>
+          <w:color w:val="24292E"/>
+          <w:sz w:val="21"/>
+          <w:szCs w:val="21"/>
+        </w:rPr>
+        <w:t>CryptoConvertor</w:t>
+      </w:r>
+      <w:proofErr w:type="spellEnd"/>
+      <w:r>
+        <w:rPr>
+          <w:rFonts w:ascii="Segoe UI" w:hAnsi="Segoe UI" w:cs="Segoe UI"/>
+          <w:color w:val="24292E"/>
+          <w:sz w:val="21"/>
+          <w:szCs w:val="21"/>
+        </w:rPr>
+        <w:t xml:space="preserve"> folder. You should be able to see the docker-</w:t>
+      </w:r>
+      <w:proofErr w:type="spellStart"/>
+      <w:r>
+        <w:rPr>
+          <w:rFonts w:ascii="Segoe UI" w:hAnsi="Segoe UI" w:cs="Segoe UI"/>
+          <w:color w:val="24292E"/>
+          <w:sz w:val="21"/>
+          <w:szCs w:val="21"/>
+        </w:rPr>
+        <w:t>compose.yaml</w:t>
+      </w:r>
+      <w:proofErr w:type="spellEnd"/>
+      <w:r>
+        <w:rPr>
+          <w:rFonts w:ascii="Segoe UI" w:hAnsi="Segoe UI" w:cs="Segoe UI"/>
+          <w:color w:val="24292E"/>
+          <w:sz w:val="21"/>
+          <w:szCs w:val="21"/>
+        </w:rPr>
+        <w:t xml:space="preserve"> file. Make sure docker is running on your machine, probably on Linux mode. Then run the following command:  </w:t>
+      </w:r>
+      <w:r>
+        <w:rPr>
+          <w:rFonts w:ascii="Segoe UI" w:hAnsi="Segoe UI" w:cs="Segoe UI"/>
+          <w:color w:val="24292E"/>
+          <w:sz w:val="21"/>
+          <w:szCs w:val="21"/>
+        </w:rPr>
+        <w:t xml:space="preserve">docker-compose up </w:t>
+      </w:r>
+      <w:r>
+        <w:rPr>
+          <w:rFonts w:ascii="Segoe UI" w:hAnsi="Segoe UI" w:cs="Segoe UI"/>
+          <w:color w:val="24292E"/>
+          <w:sz w:val="21"/>
+          <w:szCs w:val="21"/>
+        </w:rPr>
+        <w:t>–</w:t>
+      </w:r>
+      <w:r>
+        <w:rPr>
+          <w:rFonts w:ascii="Segoe UI" w:hAnsi="Segoe UI" w:cs="Segoe UI"/>
+          <w:color w:val="24292E"/>
+          <w:sz w:val="21"/>
+          <w:szCs w:val="21"/>
+        </w:rPr>
+        <w:t>build</w:t>
+      </w:r>
+    </w:p>
+    <w:p>
+      <w:pPr>
+        <w:pStyle w:val="NormalWeb"/>
+        <w:shd w:val="clear" w:color="auto" w:fill="FFFFFF"/>
+        <w:spacing w:before="0" w:beforeAutospacing="0"/>
+        <w:rPr>
+          <w:rFonts w:ascii="Segoe UI" w:hAnsi="Segoe UI" w:cs="Segoe UI"/>
+          <w:color w:val="24292E"/>
+          <w:sz w:val="21"/>
+          <w:szCs w:val="21"/>
+        </w:rPr>
+      </w:pPr>
+      <w:r>
+        <w:rPr>
+          <w:rFonts w:ascii="Segoe UI" w:hAnsi="Segoe UI" w:cs="Segoe UI"/>
+          <w:color w:val="24292E"/>
+          <w:sz w:val="21"/>
+          <w:szCs w:val="21"/>
+        </w:rPr>
+        <w:t xml:space="preserve">After images downloaded and containers are created, you can navigate to </w:t>
+      </w:r>
+      <w:proofErr w:type="spellStart"/>
+      <w:r>
+        <w:rPr>
+          <w:rFonts w:ascii="Segoe UI" w:hAnsi="Segoe UI" w:cs="Segoe UI"/>
+          <w:color w:val="24292E"/>
+          <w:sz w:val="21"/>
+          <w:szCs w:val="21"/>
+        </w:rPr>
+        <w:t>webui</w:t>
+      </w:r>
+      <w:proofErr w:type="spellEnd"/>
+      <w:r>
+        <w:rPr>
+          <w:rFonts w:ascii="Segoe UI" w:hAnsi="Segoe UI" w:cs="Segoe UI"/>
+          <w:color w:val="24292E"/>
+          <w:sz w:val="21"/>
+          <w:szCs w:val="21"/>
+        </w:rPr>
+        <w:t xml:space="preserve"> using this link: </w:t>
+      </w:r>
+      <w:hyperlink r:id="rId7" w:history="1">
+        <w:r>
+          <w:rPr>
+            <w:rStyle w:val="Hyperlink"/>
+            <w:rFonts w:ascii="Segoe UI" w:hAnsi="Segoe UI" w:cs="Segoe UI"/>
+            <w:sz w:val="21"/>
+            <w:szCs w:val="21"/>
+          </w:rPr>
+          <w:t>http://localhost:5012</w:t>
+        </w:r>
+      </w:hyperlink>
+      <w:r>
+        <w:rPr>
+          <w:rFonts w:ascii="Segoe UI" w:hAnsi="Segoe UI" w:cs="Segoe UI"/>
+          <w:color w:val="24292E"/>
+          <w:sz w:val="21"/>
+          <w:szCs w:val="21"/>
+        </w:rPr>
+        <w:t xml:space="preserve"> </w:t>
+      </w:r>
+    </w:p>
+    <w:p>
+      <w:pPr>
+        <w:pBdr>
+          <w:bottom w:val="single" w:sz="6" w:space="4" w:color="EAECEF"/>
+        </w:pBdr>
+        <w:shd w:val="clear" w:color="auto" w:fill="FFFFFF"/>
+        <w:spacing w:before="100" w:beforeAutospacing="1" w:after="240" w:line="240" w:lineRule="auto"/>
+        <w:outlineLvl w:val="0"/>
+        <w:rPr>
+          <w:rFonts w:ascii="Segoe UI" w:eastAsia="Times New Roman" w:hAnsi="Segoe UI" w:cs="Segoe UI"/>
+          <w:b/>
+          <w:bCs/>
+          <w:color w:val="24292E"/>
+          <w:kern w:val="36"/>
+          <w:sz w:val="30"/>
+          <w:szCs w:val="30"/>
+        </w:rPr>
+      </w:pPr>
+    </w:p>
+    <w:p>
+      <w:pPr>
+        <w:pBdr>
+          <w:bottom w:val="single" w:sz="6" w:space="4" w:color="EAECEF"/>
+        </w:pBdr>
+        <w:shd w:val="clear" w:color="auto" w:fill="FFFFFF"/>
+        <w:spacing w:before="100" w:beforeAutospacing="1" w:after="240" w:line="240" w:lineRule="auto"/>
+        <w:outlineLvl w:val="0"/>
+        <w:rPr>
+          <w:rFonts w:ascii="Segoe UI" w:eastAsia="Times New Roman" w:hAnsi="Segoe UI" w:cs="Segoe UI"/>
+          <w:b/>
+          <w:bCs/>
+          <w:color w:val="24292E"/>
+          <w:kern w:val="36"/>
+          <w:sz w:val="30"/>
+          <w:szCs w:val="30"/>
+        </w:rPr>
+      </w:pPr>
       <w:r>
         <w:rPr>
           <w:rFonts w:ascii="Segoe UI" w:eastAsia="Times New Roman" w:hAnsi="Segoe UI" w:cs="Segoe UI"/>
@@ -274,15 +506,23 @@
         </w:rPr>
         <w:t xml:space="preserve"> </w:t>
       </w:r>
-      <w:r>
-        <w:rPr>
-          <w:rFonts w:ascii="Segoe UI" w:hAnsi="Segoe UI" w:cs="Segoe UI"/>
-          <w:color w:val="24292E"/>
-          <w:sz w:val="21"/>
-          <w:szCs w:val="21"/>
-        </w:rPr>
-        <w:t xml:space="preserve">&amp; </w:t>
-      </w:r>
+    </w:p>
+    <w:p>
+      <w:pPr>
+        <w:pStyle w:val="NormalWeb"/>
+        <w:numPr>
+          <w:ilvl w:val="0"/>
+          <w:numId w:val="1"/>
+        </w:numPr>
+        <w:shd w:val="clear" w:color="auto" w:fill="FFFFFF"/>
+        <w:spacing w:before="0" w:beforeAutospacing="0"/>
+        <w:rPr>
+          <w:rFonts w:ascii="Segoe UI" w:hAnsi="Segoe UI" w:cs="Segoe UI"/>
+          <w:color w:val="24292E"/>
+          <w:sz w:val="21"/>
+          <w:szCs w:val="21"/>
+        </w:rPr>
+      </w:pPr>
       <w:r>
         <w:rPr>
           <w:rFonts w:ascii="Segoe UI" w:hAnsi="Segoe UI" w:cs="Segoe UI"/>
@@ -401,6 +641,7 @@
         <w:rPr>
           <w:noProof/>
         </w:rPr>
+        <w:lastRenderedPageBreak/>
         <w:drawing>
           <wp:inline distT="0" distB="0" distL="0" distR="0" wp14:anchorId="6B79CDF7" wp14:editId="3DB0107B">
             <wp:extent cx="5865495" cy="2439035"/>
@@ -417,7 +658,7 @@
                     <pic:cNvPicPr/>
                   </pic:nvPicPr>
                   <pic:blipFill>
-                    <a:blip r:embed="rId7"/>
+                    <a:blip r:embed="rId8"/>
                     <a:stretch>
                       <a:fillRect/>
                     </a:stretch>
@@ -689,7 +930,6 @@
           <w:sz w:val="30"/>
           <w:szCs w:val="30"/>
         </w:rPr>
-        <w:lastRenderedPageBreak/>
         <w:t>Technical Question</w:t>
       </w:r>
       <w:r>
@@ -779,8 +1019,6 @@
         </w:rPr>
         <w:t>6</w:t>
       </w:r>
-      <w:bookmarkStart w:id="0" w:name="_GoBack"/>
-      <w:bookmarkEnd w:id="0"/>
       <w:r>
         <w:rPr>
           <w:rFonts w:ascii="Segoe UI" w:hAnsi="Segoe UI" w:cs="Segoe UI"/>
@@ -1128,25 +1366,7 @@
           <w:sz w:val="21"/>
           <w:szCs w:val="21"/>
         </w:rPr>
-        <w:t xml:space="preserve">Question </w:t>
-      </w:r>
-      <w:r>
-        <w:rPr>
-          <w:rFonts w:ascii="Segoe UI" w:hAnsi="Segoe UI" w:cs="Segoe UI"/>
-          <w:color w:val="24292E"/>
-          <w:sz w:val="21"/>
-          <w:szCs w:val="21"/>
-        </w:rPr>
-        <w:t>2</w:t>
-      </w:r>
-      <w:r>
-        <w:rPr>
-          <w:rFonts w:ascii="Segoe UI" w:hAnsi="Segoe UI" w:cs="Segoe UI"/>
-          <w:color w:val="24292E"/>
-          <w:sz w:val="21"/>
-          <w:szCs w:val="21"/>
-        </w:rPr>
-        <w:t>:</w:t>
+        <w:t>Question 2:</w:t>
       </w:r>
     </w:p>
     <w:p>
@@ -1295,6 +1515,7 @@
           <w:sz w:val="19"/>
           <w:szCs w:val="19"/>
         </w:rPr>
+        <w:lastRenderedPageBreak/>
         <w:t>public</w:t>
       </w:r>
       <w:r>
@@ -1645,25 +1866,7 @@
           <w:sz w:val="21"/>
           <w:szCs w:val="21"/>
         </w:rPr>
-        <w:t xml:space="preserve">Question </w:t>
-      </w:r>
-      <w:r>
-        <w:rPr>
-          <w:rFonts w:ascii="Segoe UI" w:hAnsi="Segoe UI" w:cs="Segoe UI"/>
-          <w:color w:val="24292E"/>
-          <w:sz w:val="21"/>
-          <w:szCs w:val="21"/>
-        </w:rPr>
-        <w:t>4</w:t>
-      </w:r>
-      <w:r>
-        <w:rPr>
-          <w:rFonts w:ascii="Segoe UI" w:hAnsi="Segoe UI" w:cs="Segoe UI"/>
-          <w:color w:val="24292E"/>
-          <w:sz w:val="21"/>
-          <w:szCs w:val="21"/>
-        </w:rPr>
-        <w:t>:</w:t>
+        <w:t>Question 4:</w:t>
       </w:r>
     </w:p>
     <w:p>
@@ -1765,7 +1968,7 @@
         </w:rPr>
         <w:t xml:space="preserve">I also watched and amazing video on microservice and dotnet core, it was more theory but I liked it and it was presented by a Dutch guy, I guess. </w:t>
       </w:r>
-      <w:hyperlink r:id="rId8" w:history="1">
+      <w:hyperlink r:id="rId9" w:history="1">
         <w:r>
           <w:rPr>
             <w:rStyle w:val="Hyperlink"/>
@@ -1802,26 +2005,7 @@
           <w:sz w:val="21"/>
           <w:szCs w:val="21"/>
         </w:rPr>
-        <w:lastRenderedPageBreak/>
-        <w:t xml:space="preserve">Question </w:t>
-      </w:r>
-      <w:r>
-        <w:rPr>
-          <w:rFonts w:ascii="Segoe UI" w:hAnsi="Segoe UI" w:cs="Segoe UI"/>
-          <w:color w:val="24292E"/>
-          <w:sz w:val="21"/>
-          <w:szCs w:val="21"/>
-        </w:rPr>
-        <w:t>5</w:t>
-      </w:r>
-      <w:r>
-        <w:rPr>
-          <w:rFonts w:ascii="Segoe UI" w:hAnsi="Segoe UI" w:cs="Segoe UI"/>
-          <w:color w:val="24292E"/>
-          <w:sz w:val="21"/>
-          <w:szCs w:val="21"/>
-        </w:rPr>
-        <w:t>:</w:t>
+        <w:t>Question 5:</w:t>
       </w:r>
     </w:p>
     <w:p>
@@ -1858,17 +2042,17 @@
         </w:rPr>
         <w:t xml:space="preserve">. I tried to do it aligned with what Knab needs for the job. It was already </w:t>
       </w:r>
-      <w:proofErr w:type="spellStart"/>
-      <w:r>
-        <w:rPr>
-          <w:rFonts w:ascii="Segoe UI" w:hAnsi="Segoe UI" w:cs="Segoe UI"/>
-          <w:color w:val="24292E"/>
-          <w:sz w:val="21"/>
-          <w:szCs w:val="21"/>
-        </w:rPr>
-        <w:t>benefitial</w:t>
-      </w:r>
-      <w:proofErr w:type="spellEnd"/>
+      <w:r>
+        <w:rPr>
+          <w:rFonts w:ascii="Segoe UI" w:hAnsi="Segoe UI" w:cs="Segoe UI"/>
+          <w:color w:val="24292E"/>
+          <w:sz w:val="21"/>
+          <w:szCs w:val="21"/>
+        </w:rPr>
+        <w:t>beneficial</w:t>
+      </w:r>
+      <w:bookmarkStart w:id="0" w:name="_GoBack"/>
+      <w:bookmarkEnd w:id="0"/>
       <w:r>
         <w:rPr>
           <w:rFonts w:ascii="Segoe UI" w:hAnsi="Segoe UI" w:cs="Segoe UI"/>
@@ -2017,25 +2201,7 @@
           <w:sz w:val="21"/>
           <w:szCs w:val="21"/>
         </w:rPr>
-        <w:t xml:space="preserve">Question </w:t>
-      </w:r>
-      <w:r>
-        <w:rPr>
-          <w:rFonts w:ascii="Segoe UI" w:hAnsi="Segoe UI" w:cs="Segoe UI"/>
-          <w:color w:val="24292E"/>
-          <w:sz w:val="21"/>
-          <w:szCs w:val="21"/>
-        </w:rPr>
-        <w:t>6</w:t>
-      </w:r>
-      <w:r>
-        <w:rPr>
-          <w:rFonts w:ascii="Segoe UI" w:hAnsi="Segoe UI" w:cs="Segoe UI"/>
-          <w:color w:val="24292E"/>
-          <w:sz w:val="21"/>
-          <w:szCs w:val="21"/>
-        </w:rPr>
-        <w:t>:</w:t>
+        <w:t>Question 6:</w:t>
       </w:r>
     </w:p>
     <w:p>
@@ -3311,12 +3477,23 @@
     <w:name w:val="Hyperlink"/>
     <w:basedOn w:val="DefaultParagraphFont"/>
     <w:uiPriority w:val="99"/>
-    <w:semiHidden/>
     <w:unhideWhenUsed/>
     <w:rsid w:val="00263D84"/>
     <w:rPr>
       <w:color w:val="0000FF"/>
       <w:u w:val="single"/>
+    </w:rPr>
+  </w:style>
+  <w:style w:type="character" w:styleId="UnresolvedMention">
+    <w:name w:val="Unresolved Mention"/>
+    <w:basedOn w:val="DefaultParagraphFont"/>
+    <w:uiPriority w:val="99"/>
+    <w:semiHidden/>
+    <w:unhideWhenUsed/>
+    <w:rsid w:val="00854C23"/>
+    <w:rPr>
+      <w:color w:val="605E5C"/>
+      <w:shd w:val="clear" w:color="auto" w:fill="E1DFDD"/>
     </w:rPr>
   </w:style>
 </w:styles>

</xml_diff>